<commit_message>
update yolo note's doc
</commit_message>
<xml_diff>
--- a/YOLO_note/20230717_create_YOLOv7_env.docx
+++ b/YOLO_note/20230717_create_YOLOv7_env.docx
@@ -354,7 +354,7 @@
           </mc:Choice>
           <mc:Fallback>
             <w:pict>
-              <v:group w14:anchorId="0DF0FA5F" id="畫布 2" o:spid="_x0000_s1026" editas="canvas" style="width:6in;height:513.5pt;mso-position-horizontal-relative:char;mso-position-vertical-relative:line" coordsize="54864,65214" o:gfxdata="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">
+              <v:group w14:anchorId="2DC804F0" id="畫布 2" o:spid="_x0000_s1026" editas="canvas" style="width:6in;height:513.5pt;mso-position-horizontal-relative:char;mso-position-vertical-relative:line" coordsize="54864,65214" o:gfxdata="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">
                 <v:shapetype id="_x0000_t75" coordsize="21600,21600" o:spt="75" o:preferrelative="t" path="m@4@5l@4@11@9@11@9@5xe" filled="f" stroked="f">
                   <v:stroke joinstyle="miter"/>
                   <v:formulas>
@@ -437,8 +437,108 @@
           <w:bCs/>
           <w:color w:val="FF0000"/>
         </w:rPr>
-        <w:t>pip install tqdm requests matplotlib scipy pandas seaborn ipython psutil thop tensorboard</w:t>
-      </w:r>
+        <w:t xml:space="preserve">pip install </w:t>
+      </w:r>
+      <w:proofErr w:type="spellStart"/>
+      <w:r>
+        <w:rPr>
+          <w:b/>
+          <w:bCs/>
+          <w:color w:val="FF0000"/>
+        </w:rPr>
+        <w:t>tqdm</w:t>
+      </w:r>
+      <w:proofErr w:type="spellEnd"/>
+      <w:r>
+        <w:rPr>
+          <w:b/>
+          <w:bCs/>
+          <w:color w:val="FF0000"/>
+        </w:rPr>
+        <w:t xml:space="preserve"> requests matplotlib </w:t>
+      </w:r>
+      <w:proofErr w:type="spellStart"/>
+      <w:r>
+        <w:rPr>
+          <w:b/>
+          <w:bCs/>
+          <w:color w:val="FF0000"/>
+        </w:rPr>
+        <w:t>scipy</w:t>
+      </w:r>
+      <w:proofErr w:type="spellEnd"/>
+      <w:r>
+        <w:rPr>
+          <w:b/>
+          <w:bCs/>
+          <w:color w:val="FF0000"/>
+        </w:rPr>
+        <w:t xml:space="preserve"> pandas seaborn </w:t>
+      </w:r>
+      <w:proofErr w:type="spellStart"/>
+      <w:r>
+        <w:rPr>
+          <w:b/>
+          <w:bCs/>
+          <w:color w:val="FF0000"/>
+        </w:rPr>
+        <w:t>ipython</w:t>
+      </w:r>
+      <w:proofErr w:type="spellEnd"/>
+      <w:r>
+        <w:rPr>
+          <w:b/>
+          <w:bCs/>
+          <w:color w:val="FF0000"/>
+        </w:rPr>
+        <w:t xml:space="preserve"> </w:t>
+      </w:r>
+      <w:proofErr w:type="spellStart"/>
+      <w:r>
+        <w:rPr>
+          <w:b/>
+          <w:bCs/>
+          <w:color w:val="FF0000"/>
+        </w:rPr>
+        <w:t>psutil</w:t>
+      </w:r>
+      <w:proofErr w:type="spellEnd"/>
+      <w:r>
+        <w:rPr>
+          <w:b/>
+          <w:bCs/>
+          <w:color w:val="FF0000"/>
+        </w:rPr>
+        <w:t xml:space="preserve"> </w:t>
+      </w:r>
+      <w:proofErr w:type="spellStart"/>
+      <w:r>
+        <w:rPr>
+          <w:b/>
+          <w:bCs/>
+          <w:color w:val="FF0000"/>
+        </w:rPr>
+        <w:t>thop</w:t>
+      </w:r>
+      <w:proofErr w:type="spellEnd"/>
+      <w:r>
+        <w:rPr>
+          <w:b/>
+          <w:bCs/>
+          <w:color w:val="FF0000"/>
+        </w:rPr>
+        <w:t xml:space="preserve"> </w:t>
+      </w:r>
+      <w:proofErr w:type="spellStart"/>
+      <w:r>
+        <w:rPr>
+          <w:b/>
+          <w:bCs/>
+          <w:color w:val="FF0000"/>
+        </w:rPr>
+        <w:t>tensorboard</w:t>
+      </w:r>
+      <w:proofErr w:type="spellEnd"/>
     </w:p>
     <w:p>
       <w:pPr>
@@ -460,7 +560,25 @@
           <w:bCs/>
           <w:color w:val="FF0000"/>
         </w:rPr>
-        <w:t>pip install PyYAML PyQt5</w:t>
+        <w:t xml:space="preserve">pip install </w:t>
+      </w:r>
+      <w:proofErr w:type="spellStart"/>
+      <w:r>
+        <w:rPr>
+          <w:b/>
+          <w:bCs/>
+          <w:color w:val="FF0000"/>
+        </w:rPr>
+        <w:t>PyYAML</w:t>
+      </w:r>
+      <w:proofErr w:type="spellEnd"/>
+      <w:r>
+        <w:rPr>
+          <w:b/>
+          <w:bCs/>
+          <w:color w:val="FF0000"/>
+        </w:rPr>
+        <w:t xml:space="preserve"> PyQt5</w:t>
       </w:r>
     </w:p>
     <w:p>
@@ -487,7 +605,29 @@
           <w:color w:val="FF0000"/>
           <w:szCs w:val="24"/>
         </w:rPr>
-        <w:t>pip install opencv-python</w:t>
+        <w:t xml:space="preserve">pip install </w:t>
+      </w:r>
+      <w:proofErr w:type="spellStart"/>
+      <w:r>
+        <w:rPr>
+          <w:rFonts w:cstheme="minorHAnsi"/>
+          <w:b/>
+          <w:bCs/>
+          <w:color w:val="FF0000"/>
+          <w:szCs w:val="24"/>
+        </w:rPr>
+        <w:t>opencv</w:t>
+      </w:r>
+      <w:proofErr w:type="spellEnd"/>
+      <w:r>
+        <w:rPr>
+          <w:rFonts w:cstheme="minorHAnsi"/>
+          <w:b/>
+          <w:bCs/>
+          <w:color w:val="FF0000"/>
+          <w:szCs w:val="24"/>
+        </w:rPr>
+        <w:t>-python</w:t>
       </w:r>
     </w:p>
     <w:p>
@@ -511,6 +651,7 @@
         </w:rPr>
         <w:t>與</w:t>
       </w:r>
+      <w:proofErr w:type="spellStart"/>
       <w:r>
         <w:rPr>
           <w:rFonts w:hint="eastAsia"/>
@@ -520,6 +661,7 @@
       <w:r>
         <w:t>uXXX</w:t>
       </w:r>
+      <w:proofErr w:type="spellEnd"/>
       <w:r>
         <w:rPr>
           <w:rFonts w:hint="eastAsia"/>
@@ -677,7 +819,73 @@
           <w:bCs/>
           <w:color w:val="FF0000"/>
         </w:rPr>
-        <w:t>pip install torch==1.12.0+cu116 torchvision==0.13.0+cu116 torchaudio==0.12.0 --extra-index-url https://download.pytorch.org/whl/cu116</w:t>
+        <w:t xml:space="preserve">pip install torch==1.12.0+cu116 </w:t>
+      </w:r>
+      <w:proofErr w:type="spellStart"/>
+      <w:r>
+        <w:rPr>
+          <w:rStyle w:val="HTML1"/>
+          <w:rFonts w:ascii="Consolas" w:hAnsi="Consolas"/>
+          <w:b/>
+          <w:bCs/>
+          <w:color w:val="FF0000"/>
+        </w:rPr>
+        <w:t>torchvision</w:t>
+      </w:r>
+      <w:proofErr w:type="spellEnd"/>
+      <w:r>
+        <w:rPr>
+          <w:rStyle w:val="HTML1"/>
+          <w:rFonts w:ascii="Consolas" w:hAnsi="Consolas"/>
+          <w:b/>
+          <w:bCs/>
+          <w:color w:val="FF0000"/>
+        </w:rPr>
+        <w:t xml:space="preserve">==0.13.0+cu116 </w:t>
+      </w:r>
+      <w:proofErr w:type="spellStart"/>
+      <w:r>
+        <w:rPr>
+          <w:rStyle w:val="HTML1"/>
+          <w:rFonts w:ascii="Consolas" w:hAnsi="Consolas"/>
+          <w:b/>
+          <w:bCs/>
+          <w:color w:val="FF0000"/>
+        </w:rPr>
+        <w:t>torchaudio</w:t>
+      </w:r>
+      <w:proofErr w:type="spellEnd"/>
+      <w:r>
+        <w:rPr>
+          <w:rStyle w:val="HTML1"/>
+          <w:rFonts w:ascii="Consolas" w:hAnsi="Consolas"/>
+          <w:b/>
+          <w:bCs/>
+          <w:color w:val="FF0000"/>
+        </w:rPr>
+        <w:t>==0.12.0 --extra-index-</w:t>
+      </w:r>
+      <w:proofErr w:type="spellStart"/>
+      <w:r>
+        <w:rPr>
+          <w:rStyle w:val="HTML1"/>
+          <w:rFonts w:ascii="Consolas" w:hAnsi="Consolas"/>
+          <w:b/>
+          <w:bCs/>
+          <w:color w:val="FF0000"/>
+        </w:rPr>
+        <w:t>url</w:t>
+      </w:r>
+      <w:proofErr w:type="spellEnd"/>
+      <w:r>
+        <w:rPr>
+          <w:rStyle w:val="HTML1"/>
+          <w:rFonts w:ascii="Consolas" w:hAnsi="Consolas"/>
+          <w:b/>
+          <w:bCs/>
+          <w:color w:val="FF0000"/>
+        </w:rPr>
+        <w:t xml:space="preserve"> https://download.pytorch.org/whl/cu116</w:t>
       </w:r>
     </w:p>
     <w:p>
@@ -983,9 +1191,9 @@
         <mc:AlternateContent>
           <mc:Choice Requires="wpc">
             <w:drawing>
-              <wp:inline distT="0" distB="0" distL="0" distR="0" wp14:anchorId="496C630A" wp14:editId="12FAF97D">
-                <wp:extent cx="5486400" cy="8514892"/>
-                <wp:effectExtent l="0" t="0" r="0" b="635"/>
+              <wp:inline distT="0" distB="0" distL="0" distR="0" wp14:anchorId="496C630A" wp14:editId="06A25893">
+                <wp:extent cx="5486400" cy="8569757"/>
+                <wp:effectExtent l="0" t="0" r="0" b="3175"/>
                 <wp:docPr id="1510100052" name="畫布 3"/>
                 <wp:cNvGraphicFramePr>
                   <a:graphicFrameLocks xmlns:a="http://schemas.openxmlformats.org/drawingml/2006/main" noChangeAspect="1"/>
@@ -1004,8 +1212,8 @@
                         <wps:cNvSpPr/>
                         <wps:spPr>
                           <a:xfrm>
-                            <a:off x="1265531" y="18"/>
-                            <a:ext cx="2911448" cy="8397222"/>
+                            <a:off x="1265531" y="17"/>
+                            <a:ext cx="2911448" cy="8525847"/>
                           </a:xfrm>
                           <a:prstGeom prst="rect">
                             <a:avLst/>
@@ -1278,6 +1486,7 @@
                                 </w:rPr>
                                 <w:t xml:space="preserve">|-- </w:t>
                               </w:r>
+                              <w:proofErr w:type="gramStart"/>
                               <w:r>
                                 <w:rPr>
                                   <w:b/>
@@ -1310,6 +1519,7 @@
                                 </w:rPr>
                                 <w:t>aml</w:t>
                               </w:r>
+                              <w:proofErr w:type="gramEnd"/>
                             </w:p>
                             <w:p>
                               <w:pPr>
@@ -1429,8 +1639,18 @@
                                   <w:bCs/>
                                   <w:color w:val="BF8F00" w:themeColor="accent4" w:themeShade="BF"/>
                                 </w:rPr>
-                                <w:t xml:space="preserve"> hyp.scratch</w:t>
-                              </w:r>
+                                <w:t xml:space="preserve"> </w:t>
+                              </w:r>
+                              <w:proofErr w:type="gramStart"/>
+                              <w:r>
+                                <w:rPr>
+                                  <w:b/>
+                                  <w:bCs/>
+                                  <w:color w:val="BF8F00" w:themeColor="accent4" w:themeShade="BF"/>
+                                </w:rPr>
+                                <w:t>hyp.scratch</w:t>
+                              </w:r>
+                              <w:proofErr w:type="gramEnd"/>
                               <w:r>
                                 <w:rPr>
                                   <w:b/>
@@ -1517,13 +1737,23 @@
                                 </w:rPr>
                                 <w:t xml:space="preserve">-- </w:t>
                               </w:r>
-                              <w:r>
-                                <w:rPr>
-                                  <w:b/>
-                                  <w:bCs/>
-                                  <w:color w:val="2F5496" w:themeColor="accent1" w:themeShade="BF"/>
-                                </w:rPr>
-                                <w:t xml:space="preserve">datasets(EX: </w:t>
+                              <w:proofErr w:type="gramStart"/>
+                              <w:r>
+                                <w:rPr>
+                                  <w:b/>
+                                  <w:bCs/>
+                                  <w:color w:val="2F5496" w:themeColor="accent1" w:themeShade="BF"/>
+                                </w:rPr>
+                                <w:t>datasets(</w:t>
+                              </w:r>
+                              <w:proofErr w:type="gramEnd"/>
+                              <w:r>
+                                <w:rPr>
+                                  <w:b/>
+                                  <w:bCs/>
+                                  <w:color w:val="2F5496" w:themeColor="accent1" w:themeShade="BF"/>
+                                </w:rPr>
+                                <w:t xml:space="preserve">EX: </w:t>
                               </w:r>
                               <w:r>
                                 <w:rPr>
@@ -2817,6 +3047,65 @@
                                   <w:color w:val="2F5496" w:themeColor="accent1" w:themeShade="BF"/>
                                 </w:rPr>
                                 <w:t>|-- runs</w:t>
+                              </w:r>
+                            </w:p>
+                            <w:p>
+                              <w:pPr>
+                                <w:ind w:firstLineChars="200" w:firstLine="480"/>
+                                <w:rPr>
+                                  <w:b/>
+                                  <w:bCs/>
+                                  <w:color w:val="2F5496" w:themeColor="accent1" w:themeShade="BF"/>
+                                </w:rPr>
+                              </w:pPr>
+                              <w:r>
+                                <w:rPr>
+                                  <w:b/>
+                                  <w:bCs/>
+                                  <w:color w:val="2F5496" w:themeColor="accent1" w:themeShade="BF"/>
+                                </w:rPr>
+                                <w:t>|</w:t>
+                              </w:r>
+                              <w:r>
+                                <w:rPr>
+                                  <w:b/>
+                                  <w:bCs/>
+                                  <w:color w:val="2F5496" w:themeColor="accent1" w:themeShade="BF"/>
+                                </w:rPr>
+                                <w:t xml:space="preserve">    </w:t>
+                              </w:r>
+                              <w:r>
+                                <w:rPr>
+                                  <w:rFonts w:hint="eastAsia"/>
+                                  <w:b/>
+                                  <w:bCs/>
+                                  <w:color w:val="BF8F00" w:themeColor="accent4" w:themeShade="BF"/>
+                                </w:rPr>
+                                <w:t>|</w:t>
+                              </w:r>
+                              <w:r>
+                                <w:rPr>
+                                  <w:b/>
+                                  <w:bCs/>
+                                  <w:color w:val="BF8F00" w:themeColor="accent4" w:themeShade="BF"/>
+                                </w:rPr>
+                                <w:t>--</w:t>
+                              </w:r>
+                              <w:r>
+                                <w:rPr>
+                                  <w:b/>
+                                  <w:bCs/>
+                                  <w:color w:val="BF8F00" w:themeColor="accent4" w:themeShade="BF"/>
+                                </w:rPr>
+                                <w:t xml:space="preserve"> de</w:t>
+                              </w:r>
+                              <w:r>
+                                <w:rPr>
+                                  <w:b/>
+                                  <w:bCs/>
+                                  <w:color w:val="BF8F00" w:themeColor="accent4" w:themeShade="BF"/>
+                                </w:rPr>
+                                <w:t>tect</w:t>
                               </w:r>
                             </w:p>
                             <w:p>
@@ -2974,12 +3263,12 @@
           </mc:Choice>
           <mc:Fallback>
             <w:pict>
-              <v:group w14:anchorId="496C630A" id="畫布 3" o:spid="_x0000_s1026" editas="canvas" style="width:6in;height:670.45pt;mso-position-horizontal-relative:char;mso-position-vertical-relative:line" coordsize="54864,85147" o:gfxdata="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">
-                <v:shape id="_x0000_s1027" type="#_x0000_t75" style="position:absolute;width:54864;height:85147;visibility:visible;mso-wrap-style:square" filled="t">
+              <v:group w14:anchorId="496C630A" id="畫布 3" o:spid="_x0000_s1026" editas="canvas" style="width:6in;height:674.8pt;mso-position-horizontal-relative:char;mso-position-vertical-relative:line" coordsize="54864,85693" o:gfxdata="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">
+                <v:shape id="_x0000_s1027" type="#_x0000_t75" style="position:absolute;width:54864;height:85693;visibility:visible;mso-wrap-style:square" filled="t">
                   <v:fill o:detectmouseclick="t"/>
                   <v:path o:connecttype="none"/>
                 </v:shape>
-                <v:rect id="矩形 8441178" o:spid="_x0000_s1028" style="position:absolute;left:12655;width:29114;height:83972;visibility:visible;mso-wrap-style:square;v-text-anchor:top" o:gfxdata="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" filled="f" strokecolor="#09101d [484]" strokeweight="1pt">
+                <v:rect id="矩形 8441178" o:spid="_x0000_s1028" style="position:absolute;left:12655;width:29114;height:85258;visibility:visible;mso-wrap-style:square;v-text-anchor:top" o:gfxdata="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" filled="f" strokecolor="#09101d [484]" strokeweight="1pt">
                   <v:textbox>
                     <w:txbxContent>
                       <w:p>
@@ -3230,6 +3519,7 @@
                           </w:rPr>
                           <w:t xml:space="preserve">|-- </w:t>
                         </w:r>
+                        <w:proofErr w:type="gramStart"/>
                         <w:r>
                           <w:rPr>
                             <w:b/>
@@ -3262,6 +3552,7 @@
                           </w:rPr>
                           <w:t>aml</w:t>
                         </w:r>
+                        <w:proofErr w:type="gramEnd"/>
                       </w:p>
                       <w:p>
                         <w:pPr>
@@ -3381,8 +3672,18 @@
                             <w:bCs/>
                             <w:color w:val="BF8F00" w:themeColor="accent4" w:themeShade="BF"/>
                           </w:rPr>
-                          <w:t xml:space="preserve"> hyp.scratch</w:t>
-                        </w:r>
+                          <w:t xml:space="preserve"> </w:t>
+                        </w:r>
+                        <w:proofErr w:type="gramStart"/>
+                        <w:r>
+                          <w:rPr>
+                            <w:b/>
+                            <w:bCs/>
+                            <w:color w:val="BF8F00" w:themeColor="accent4" w:themeShade="BF"/>
+                          </w:rPr>
+                          <w:t>hyp.scratch</w:t>
+                        </w:r>
+                        <w:proofErr w:type="gramEnd"/>
                         <w:r>
                           <w:rPr>
                             <w:b/>
@@ -3469,13 +3770,23 @@
                           </w:rPr>
                           <w:t xml:space="preserve">-- </w:t>
                         </w:r>
-                        <w:r>
-                          <w:rPr>
-                            <w:b/>
-                            <w:bCs/>
-                            <w:color w:val="2F5496" w:themeColor="accent1" w:themeShade="BF"/>
-                          </w:rPr>
-                          <w:t xml:space="preserve">datasets(EX: </w:t>
+                        <w:proofErr w:type="gramStart"/>
+                        <w:r>
+                          <w:rPr>
+                            <w:b/>
+                            <w:bCs/>
+                            <w:color w:val="2F5496" w:themeColor="accent1" w:themeShade="BF"/>
+                          </w:rPr>
+                          <w:t>datasets(</w:t>
+                        </w:r>
+                        <w:proofErr w:type="gramEnd"/>
+                        <w:r>
+                          <w:rPr>
+                            <w:b/>
+                            <w:bCs/>
+                            <w:color w:val="2F5496" w:themeColor="accent1" w:themeShade="BF"/>
+                          </w:rPr>
+                          <w:t xml:space="preserve">EX: </w:t>
                         </w:r>
                         <w:r>
                           <w:rPr>
@@ -4769,6 +5080,65 @@
                             <w:color w:val="2F5496" w:themeColor="accent1" w:themeShade="BF"/>
                           </w:rPr>
                           <w:t>|-- runs</w:t>
+                        </w:r>
+                      </w:p>
+                      <w:p>
+                        <w:pPr>
+                          <w:ind w:firstLineChars="200" w:firstLine="480"/>
+                          <w:rPr>
+                            <w:b/>
+                            <w:bCs/>
+                            <w:color w:val="2F5496" w:themeColor="accent1" w:themeShade="BF"/>
+                          </w:rPr>
+                        </w:pPr>
+                        <w:r>
+                          <w:rPr>
+                            <w:b/>
+                            <w:bCs/>
+                            <w:color w:val="2F5496" w:themeColor="accent1" w:themeShade="BF"/>
+                          </w:rPr>
+                          <w:t>|</w:t>
+                        </w:r>
+                        <w:r>
+                          <w:rPr>
+                            <w:b/>
+                            <w:bCs/>
+                            <w:color w:val="2F5496" w:themeColor="accent1" w:themeShade="BF"/>
+                          </w:rPr>
+                          <w:t xml:space="preserve">    </w:t>
+                        </w:r>
+                        <w:r>
+                          <w:rPr>
+                            <w:rFonts w:hint="eastAsia"/>
+                            <w:b/>
+                            <w:bCs/>
+                            <w:color w:val="BF8F00" w:themeColor="accent4" w:themeShade="BF"/>
+                          </w:rPr>
+                          <w:t>|</w:t>
+                        </w:r>
+                        <w:r>
+                          <w:rPr>
+                            <w:b/>
+                            <w:bCs/>
+                            <w:color w:val="BF8F00" w:themeColor="accent4" w:themeShade="BF"/>
+                          </w:rPr>
+                          <w:t>--</w:t>
+                        </w:r>
+                        <w:r>
+                          <w:rPr>
+                            <w:b/>
+                            <w:bCs/>
+                            <w:color w:val="BF8F00" w:themeColor="accent4" w:themeShade="BF"/>
+                          </w:rPr>
+                          <w:t xml:space="preserve"> de</w:t>
+                        </w:r>
+                        <w:r>
+                          <w:rPr>
+                            <w:b/>
+                            <w:bCs/>
+                            <w:color w:val="BF8F00" w:themeColor="accent4" w:themeShade="BF"/>
+                          </w:rPr>
+                          <w:t>tect</w:t>
                         </w:r>
                       </w:p>
                       <w:p>
@@ -5005,7 +5375,29 @@
           <w:color w:val="FF0000"/>
           <w:szCs w:val="24"/>
         </w:rPr>
-        <w:t xml:space="preserve"> --data data/fruits.yaml --img 640 640 --cfg cfg/training/fruits.yaml </w:t>
+        <w:t xml:space="preserve"> --data data/fruits.yaml --</w:t>
+      </w:r>
+      <w:proofErr w:type="spellStart"/>
+      <w:r>
+        <w:rPr>
+          <w:rFonts w:cstheme="minorHAnsi"/>
+          <w:b/>
+          <w:bCs/>
+          <w:color w:val="FF0000"/>
+          <w:szCs w:val="24"/>
+        </w:rPr>
+        <w:t>img</w:t>
+      </w:r>
+      <w:proofErr w:type="spellEnd"/>
+      <w:r>
+        <w:rPr>
+          <w:rFonts w:cstheme="minorHAnsi"/>
+          <w:b/>
+          <w:bCs/>
+          <w:color w:val="FF0000"/>
+          <w:szCs w:val="24"/>
+        </w:rPr>
+        <w:t xml:space="preserve"> 640 640 --cfg cfg/training/fruits.yaml </w:t>
       </w:r>
       <w:r>
         <w:rPr>
@@ -5026,7 +5418,29 @@
           <w:color w:val="FF0000"/>
           <w:szCs w:val="24"/>
         </w:rPr>
-        <w:t xml:space="preserve"> --name yolov7 --hyp data/hyp.scratch.p5.yaml </w:t>
+        <w:t xml:space="preserve"> --name yolov7 --</w:t>
+      </w:r>
+      <w:proofErr w:type="spellStart"/>
+      <w:r>
+        <w:rPr>
+          <w:rFonts w:cstheme="minorHAnsi"/>
+          <w:b/>
+          <w:bCs/>
+          <w:color w:val="FF0000"/>
+          <w:szCs w:val="24"/>
+        </w:rPr>
+        <w:t>hyp</w:t>
+      </w:r>
+      <w:proofErr w:type="spellEnd"/>
+      <w:r>
+        <w:rPr>
+          <w:rFonts w:cstheme="minorHAnsi"/>
+          <w:b/>
+          <w:bCs/>
+          <w:color w:val="FF0000"/>
+          <w:szCs w:val="24"/>
+        </w:rPr>
+        <w:t xml:space="preserve"> data/hyp.scratch.p5.yaml </w:t>
       </w:r>
       <w:r>
         <w:rPr>

</xml_diff>

<commit_message>
yolov7 env doc updata
</commit_message>
<xml_diff>
--- a/YOLO_note/20230717_create_YOLOv7_env.docx
+++ b/YOLO_note/20230717_create_YOLOv7_env.docx
@@ -83,7 +83,6 @@
         <w:pStyle w:val="a3"/>
         <w:ind w:leftChars="0" w:left="960"/>
         <w:rPr>
-          <w:rFonts w:hint="eastAsia"/>
           <w:b/>
           <w:bCs/>
         </w:rPr>
@@ -145,7 +144,6 @@
         <w:pStyle w:val="a3"/>
         <w:ind w:leftChars="0" w:left="960"/>
         <w:rPr>
-          <w:rFonts w:hint="eastAsia"/>
           <w:b/>
           <w:bCs/>
         </w:rPr>
@@ -226,6 +224,7 @@
         </w:rPr>
         <w:t>，</w:t>
       </w:r>
+      <w:proofErr w:type="spellStart"/>
       <w:r>
         <w:rPr>
           <w:rFonts w:hint="eastAsia"/>
@@ -233,8 +232,13 @@
         <w:t>c</w:t>
       </w:r>
       <w:r>
-        <w:t xml:space="preserve">md -&gt; </w:t>
-      </w:r>
+        <w:t>md</w:t>
+      </w:r>
+      <w:proofErr w:type="spellEnd"/>
+      <w:r>
+        <w:t xml:space="preserve"> -&gt; </w:t>
+      </w:r>
+      <w:proofErr w:type="spellStart"/>
       <w:r>
         <w:rPr>
           <w:b/>
@@ -242,6 +246,88 @@
           <w:color w:val="FF0000"/>
         </w:rPr>
         <w:t>nvidia-smi</w:t>
+      </w:r>
+      <w:proofErr w:type="spellEnd"/>
+    </w:p>
+    <w:p>
+      <w:pPr>
+        <w:pStyle w:val="a3"/>
+        <w:ind w:leftChars="0" w:left="960"/>
+        <w:rPr>
+          <w:rFonts w:hint="eastAsia"/>
+          <w:color w:val="538135" w:themeColor="accent6" w:themeShade="BF"/>
+        </w:rPr>
+      </w:pPr>
+      <w:r>
+        <w:rPr>
+          <w:b/>
+          <w:bCs/>
+          <w:color w:val="538135" w:themeColor="accent6" w:themeShade="BF"/>
+        </w:rPr>
+        <w:t>(</w:t>
+      </w:r>
+      <w:r>
+        <w:rPr>
+          <w:rFonts w:hint="eastAsia"/>
+          <w:b/>
+          <w:bCs/>
+          <w:color w:val="538135" w:themeColor="accent6" w:themeShade="BF"/>
+        </w:rPr>
+        <w:t>感覺以下要去裝的</w:t>
+      </w:r>
+      <w:proofErr w:type="spellStart"/>
+      <w:r>
+        <w:rPr>
+          <w:rFonts w:hint="eastAsia"/>
+          <w:b/>
+          <w:bCs/>
+          <w:color w:val="538135" w:themeColor="accent6" w:themeShade="BF"/>
+        </w:rPr>
+        <w:t>p</w:t>
+      </w:r>
+      <w:r>
+        <w:rPr>
+          <w:b/>
+          <w:bCs/>
+          <w:color w:val="538135" w:themeColor="accent6" w:themeShade="BF"/>
+        </w:rPr>
+        <w:t>ytorch</w:t>
+      </w:r>
+      <w:proofErr w:type="spellEnd"/>
+      <w:r>
+        <w:rPr>
+          <w:rFonts w:hint="eastAsia"/>
+          <w:b/>
+          <w:bCs/>
+          <w:color w:val="538135" w:themeColor="accent6" w:themeShade="BF"/>
+        </w:rPr>
+        <w:t>版本跟下面框框這</w:t>
+      </w:r>
+      <w:r>
+        <w:rPr>
+          <w:rFonts w:hint="eastAsia"/>
+          <w:b/>
+          <w:bCs/>
+          <w:color w:val="538135" w:themeColor="accent6" w:themeShade="BF"/>
+        </w:rPr>
+        <w:t>11.6</w:t>
+      </w:r>
+      <w:r>
+        <w:rPr>
+          <w:rFonts w:hint="eastAsia"/>
+          <w:b/>
+          <w:bCs/>
+          <w:color w:val="538135" w:themeColor="accent6" w:themeShade="BF"/>
+        </w:rPr>
+        <w:t>沒有關係</w:t>
+      </w:r>
+      <w:r>
+        <w:rPr>
+          <w:b/>
+          <w:bCs/>
+          <w:color w:val="538135" w:themeColor="accent6" w:themeShade="BF"/>
+        </w:rPr>
+        <w:t>)</w:t>
       </w:r>
     </w:p>
     <w:p>
@@ -397,9 +483,6 @@
     <w:p>
       <w:pPr>
         <w:jc w:val="center"/>
-        <w:rPr>
-          <w:rFonts w:hint="eastAsia"/>
-        </w:rPr>
       </w:pPr>
     </w:p>
     <w:p>
@@ -539,6 +622,24 @@
         <w:t>tensorboard</w:t>
       </w:r>
       <w:proofErr w:type="spellEnd"/>
+      <w:r>
+        <w:rPr>
+          <w:b/>
+          <w:bCs/>
+          <w:color w:val="FF0000"/>
+        </w:rPr>
+        <w:t xml:space="preserve"> </w:t>
+      </w:r>
+      <w:proofErr w:type="spellStart"/>
+      <w:r>
+        <w:rPr>
+          <w:b/>
+          <w:bCs/>
+          <w:color w:val="FF0000"/>
+        </w:rPr>
+        <w:t>wandb</w:t>
+      </w:r>
+      <w:proofErr w:type="spellEnd"/>
     </w:p>
     <w:p>
       <w:pPr>
@@ -590,7 +691,7 @@
         </w:numPr>
         <w:ind w:leftChars="0"/>
         <w:rPr>
-          <w:rFonts w:cstheme="minorHAnsi" w:hint="eastAsia"/>
+          <w:rFonts w:cstheme="minorHAnsi"/>
           <w:b/>
           <w:bCs/>
           <w:color w:val="FF0000"/>
@@ -638,9 +739,6 @@
           <w:numId w:val="1"/>
         </w:numPr>
         <w:ind w:leftChars="0"/>
-        <w:rPr>
-          <w:rFonts w:hint="eastAsia"/>
-        </w:rPr>
       </w:pPr>
       <w:r>
         <w:t>Torch</w:t>
@@ -717,7 +815,6 @@
           <w:rFonts w:hint="eastAsia"/>
           <w:noProof/>
         </w:rPr>
-        <w:lastRenderedPageBreak/>
         <mc:AlternateContent>
           <mc:Choice Requires="wpc">
             <w:drawing>
@@ -819,6 +916,7 @@
           <w:bCs/>
           <w:color w:val="FF0000"/>
         </w:rPr>
+        <w:lastRenderedPageBreak/>
         <w:t xml:space="preserve">pip install torch==1.12.0+cu116 </w:t>
       </w:r>
       <w:proofErr w:type="spellStart"/>
@@ -892,9 +990,6 @@
       <w:pPr>
         <w:pStyle w:val="a3"/>
         <w:ind w:leftChars="0" w:left="360"/>
-        <w:rPr>
-          <w:rFonts w:hint="eastAsia"/>
-        </w:rPr>
       </w:pPr>
     </w:p>
     <w:p>
@@ -969,196 +1064,106 @@
       <w:pPr>
         <w:pStyle w:val="a3"/>
         <w:ind w:leftChars="0" w:left="360"/>
+        <w:jc w:val="center"/>
       </w:pPr>
-    </w:p>
-    <w:p>
-      <w:pPr>
-        <w:pStyle w:val="a3"/>
-        <w:ind w:leftChars="0" w:left="360"/>
-      </w:pPr>
-    </w:p>
-    <w:p>
-      <w:pPr>
-        <w:pStyle w:val="a3"/>
-        <w:ind w:leftChars="0" w:left="360"/>
-      </w:pPr>
-    </w:p>
-    <w:p>
-      <w:pPr>
-        <w:pStyle w:val="a3"/>
-        <w:ind w:leftChars="0" w:left="360"/>
-      </w:pPr>
-    </w:p>
-    <w:p>
-      <w:pPr>
-        <w:pStyle w:val="a3"/>
-        <w:ind w:leftChars="0" w:left="360"/>
-      </w:pPr>
-    </w:p>
-    <w:p>
-      <w:pPr>
-        <w:pStyle w:val="a3"/>
-        <w:ind w:leftChars="0" w:left="360"/>
-      </w:pPr>
-    </w:p>
-    <w:p>
-      <w:pPr>
-        <w:pStyle w:val="a3"/>
-        <w:ind w:leftChars="0" w:left="360"/>
-      </w:pPr>
-    </w:p>
-    <w:p>
-      <w:pPr>
-        <w:pStyle w:val="a3"/>
-        <w:ind w:leftChars="0" w:left="360"/>
-      </w:pPr>
-    </w:p>
-    <w:p>
-      <w:pPr>
-        <w:pStyle w:val="a3"/>
-        <w:ind w:leftChars="0" w:left="360"/>
-      </w:pPr>
-    </w:p>
-    <w:p>
-      <w:pPr>
-        <w:pStyle w:val="a3"/>
-        <w:ind w:leftChars="0" w:left="360"/>
-      </w:pPr>
-    </w:p>
-    <w:p>
-      <w:pPr>
-        <w:pStyle w:val="a3"/>
-        <w:ind w:leftChars="0" w:left="360"/>
-      </w:pPr>
-    </w:p>
-    <w:p>
-      <w:pPr>
-        <w:pStyle w:val="a3"/>
-        <w:ind w:leftChars="0" w:left="360"/>
-      </w:pPr>
-    </w:p>
-    <w:p>
-      <w:pPr>
-        <w:pStyle w:val="a3"/>
-        <w:ind w:leftChars="0" w:left="360"/>
-      </w:pPr>
-    </w:p>
-    <w:p>
-      <w:pPr>
-        <w:pStyle w:val="a3"/>
-        <w:ind w:leftChars="0" w:left="360"/>
-      </w:pPr>
-    </w:p>
-    <w:p>
-      <w:pPr>
-        <w:pStyle w:val="a3"/>
-        <w:ind w:leftChars="0" w:left="360"/>
-      </w:pPr>
-    </w:p>
-    <w:p>
-      <w:pPr>
-        <w:pStyle w:val="a3"/>
-        <w:ind w:leftChars="0" w:left="360"/>
-      </w:pPr>
-    </w:p>
-    <w:p>
-      <w:pPr>
-        <w:pStyle w:val="a3"/>
-        <w:ind w:leftChars="0" w:left="360"/>
-      </w:pPr>
-    </w:p>
-    <w:p>
-      <w:pPr>
-        <w:pStyle w:val="a3"/>
-        <w:ind w:leftChars="0" w:left="360"/>
-      </w:pPr>
-    </w:p>
-    <w:p>
-      <w:pPr>
-        <w:pStyle w:val="a3"/>
-        <w:ind w:leftChars="0" w:left="360"/>
-      </w:pPr>
-    </w:p>
-    <w:p>
-      <w:pPr>
-        <w:pStyle w:val="a3"/>
-        <w:ind w:leftChars="0" w:left="360"/>
-      </w:pPr>
-    </w:p>
-    <w:p>
-      <w:pPr>
-        <w:pStyle w:val="a3"/>
-        <w:ind w:leftChars="0" w:left="360"/>
-      </w:pPr>
-    </w:p>
-    <w:p>
-      <w:pPr>
-        <w:pStyle w:val="a3"/>
-        <w:ind w:leftChars="0" w:left="360"/>
-      </w:pPr>
-    </w:p>
-    <w:p>
-      <w:pPr>
-        <w:pStyle w:val="a3"/>
-        <w:ind w:leftChars="0" w:left="360"/>
-      </w:pPr>
-    </w:p>
-    <w:p>
-      <w:pPr>
-        <w:pStyle w:val="a3"/>
-        <w:ind w:leftChars="0" w:left="360"/>
-      </w:pPr>
-    </w:p>
-    <w:p>
-      <w:pPr>
-        <w:pStyle w:val="a3"/>
-        <w:ind w:leftChars="0" w:left="360"/>
-      </w:pPr>
-    </w:p>
-    <w:p>
-      <w:pPr>
-        <w:pStyle w:val="a3"/>
-        <w:ind w:leftChars="0" w:left="360"/>
-      </w:pPr>
-    </w:p>
-    <w:p>
-      <w:pPr>
-        <w:pStyle w:val="a3"/>
-        <w:ind w:leftChars="0" w:left="360"/>
-      </w:pPr>
-    </w:p>
-    <w:p>
-      <w:pPr>
-        <w:pStyle w:val="a3"/>
-        <w:ind w:leftChars="0" w:left="360"/>
-      </w:pPr>
-    </w:p>
-    <w:p>
-      <w:pPr>
-        <w:pStyle w:val="a3"/>
-        <w:ind w:leftChars="0" w:left="360"/>
-      </w:pPr>
-    </w:p>
-    <w:p>
-      <w:pPr>
-        <w:pStyle w:val="a3"/>
-        <w:ind w:leftChars="0" w:left="360"/>
-      </w:pPr>
-    </w:p>
-    <w:p>
-      <w:pPr>
-        <w:pStyle w:val="a3"/>
-        <w:ind w:leftChars="0" w:left="360"/>
-      </w:pPr>
-    </w:p>
-    <w:p>
-      <w:pPr>
-        <w:pStyle w:val="a3"/>
-        <w:ind w:leftChars="0" w:left="360"/>
-        <w:rPr>
-          <w:rFonts w:hint="eastAsia"/>
-        </w:rPr>
-      </w:pPr>
+      <w:r>
+        <w:rPr>
+          <w:noProof/>
+        </w:rPr>
+        <mc:AlternateContent>
+          <mc:Choice Requires="wpc">
+            <w:drawing>
+              <wp:inline distT="0" distB="0" distL="0" distR="0" wp14:anchorId="33420E17" wp14:editId="432C8CA8">
+                <wp:extent cx="5486400" cy="7107044"/>
+                <wp:effectExtent l="0" t="0" r="0" b="0"/>
+                <wp:docPr id="728618605" name="畫布 1"/>
+                <wp:cNvGraphicFramePr>
+                  <a:graphicFrameLocks xmlns:a="http://schemas.openxmlformats.org/drawingml/2006/main" noChangeAspect="1"/>
+                </wp:cNvGraphicFramePr>
+                <a:graphic xmlns:a="http://schemas.openxmlformats.org/drawingml/2006/main">
+                  <a:graphicData uri="http://schemas.microsoft.com/office/word/2010/wordprocessingCanvas">
+                    <wpc:wpc>
+                      <wpc:bg>
+                        <a:solidFill>
+                          <a:prstClr val="white"/>
+                        </a:solidFill>
+                      </wpc:bg>
+                      <wpc:whole/>
+                      <pic:pic xmlns:pic="http://schemas.openxmlformats.org/drawingml/2006/picture">
+                        <pic:nvPicPr>
+                          <pic:cNvPr id="464094560" name="圖片 464094560"/>
+                          <pic:cNvPicPr>
+                            <a:picLocks noChangeAspect="1"/>
+                          </pic:cNvPicPr>
+                        </pic:nvPicPr>
+                        <pic:blipFill>
+                          <a:blip r:embed="rId13" cstate="print">
+                            <a:extLst>
+                              <a:ext uri="{28A0092B-C50C-407E-A947-70E740481C1C}">
+                                <a14:useLocalDpi xmlns:a14="http://schemas.microsoft.com/office/drawing/2010/main" val="0"/>
+                              </a:ext>
+                            </a:extLst>
+                          </a:blip>
+                          <a:srcRect/>
+                          <a:stretch>
+                            <a:fillRect/>
+                          </a:stretch>
+                        </pic:blipFill>
+                        <pic:spPr bwMode="auto">
+                          <a:xfrm>
+                            <a:off x="0" y="0"/>
+                            <a:ext cx="5486400" cy="7081000"/>
+                          </a:xfrm>
+                          <a:prstGeom prst="rect">
+                            <a:avLst/>
+                          </a:prstGeom>
+                          <a:noFill/>
+                          <a:ln>
+                            <a:noFill/>
+                          </a:ln>
+                        </pic:spPr>
+                      </pic:pic>
+                    </wpc:wpc>
+                  </a:graphicData>
+                </a:graphic>
+              </wp:inline>
+            </w:drawing>
+          </mc:Choice>
+          <mc:Fallback>
+            <w:pict>
+              <v:group w14:anchorId="7AAC1F4F" id="畫布 1" o:spid="_x0000_s1026" editas="canvas" style="width:6in;height:559.6pt;mso-position-horizontal-relative:char;mso-position-vertical-relative:line" coordsize="54864,71069" o:gfxdata="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">
+                <v:shapetype id="_x0000_t75" coordsize="21600,21600" o:spt="75" o:preferrelative="t" path="m@4@5l@4@11@9@11@9@5xe" filled="f" stroked="f">
+                  <v:stroke joinstyle="miter"/>
+                  <v:formulas>
+                    <v:f eqn="if lineDrawn pixelLineWidth 0"/>
+                    <v:f eqn="sum @0 1 0"/>
+                    <v:f eqn="sum 0 0 @1"/>
+                    <v:f eqn="prod @2 1 2"/>
+                    <v:f eqn="prod @3 21600 pixelWidth"/>
+                    <v:f eqn="prod @3 21600 pixelHeight"/>
+                    <v:f eqn="sum @0 0 1"/>
+                    <v:f eqn="prod @6 1 2"/>
+                    <v:f eqn="prod @7 21600 pixelWidth"/>
+                    <v:f eqn="sum @8 21600 0"/>
+                    <v:f eqn="prod @7 21600 pixelHeight"/>
+                    <v:f eqn="sum @10 21600 0"/>
+                  </v:formulas>
+                  <v:path o:extrusionok="f" gradientshapeok="t" o:connecttype="rect"/>
+                  <o:lock v:ext="edit" aspectratio="t"/>
+                </v:shapetype>
+                <v:shape id="_x0000_s1027" type="#_x0000_t75" style="position:absolute;width:54864;height:71069;visibility:visible;mso-wrap-style:square" filled="t">
+                  <v:fill o:detectmouseclick="t"/>
+                  <v:path o:connecttype="none"/>
+                </v:shape>
+                <v:shape id="圖片 464094560" o:spid="_x0000_s1028" type="#_x0000_t75" style="position:absolute;width:54864;height:70810;visibility:visible;mso-wrap-style:square" o:gfxdata="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">
+                  <v:imagedata r:id="rId14" o:title=""/>
+                </v:shape>
+                <w10:anchorlock/>
+              </v:group>
+            </w:pict>
+          </mc:Fallback>
+        </mc:AlternateContent>
+      </w:r>
     </w:p>
     <w:p>
       <w:pPr>
@@ -1170,6 +1175,7 @@
         <w:ind w:leftChars="0"/>
       </w:pPr>
       <w:r>
+        <w:lastRenderedPageBreak/>
         <w:t>YOLOv7</w:t>
       </w:r>
       <w:r>
@@ -1486,7 +1492,6 @@
                                 </w:rPr>
                                 <w:t xml:space="preserve">|-- </w:t>
                               </w:r>
-                              <w:proofErr w:type="gramStart"/>
                               <w:r>
                                 <w:rPr>
                                   <w:b/>
@@ -1519,7 +1524,6 @@
                                 </w:rPr>
                                 <w:t>aml</w:t>
                               </w:r>
-                              <w:proofErr w:type="gramEnd"/>
                             </w:p>
                             <w:p>
                               <w:pPr>
@@ -1639,18 +1643,8 @@
                                   <w:bCs/>
                                   <w:color w:val="BF8F00" w:themeColor="accent4" w:themeShade="BF"/>
                                 </w:rPr>
-                                <w:t xml:space="preserve"> </w:t>
-                              </w:r>
-                              <w:proofErr w:type="gramStart"/>
-                              <w:r>
-                                <w:rPr>
-                                  <w:b/>
-                                  <w:bCs/>
-                                  <w:color w:val="BF8F00" w:themeColor="accent4" w:themeShade="BF"/>
-                                </w:rPr>
-                                <w:t>hyp.scratch</w:t>
-                              </w:r>
-                              <w:proofErr w:type="gramEnd"/>
+                                <w:t xml:space="preserve"> hyp.scratch</w:t>
+                              </w:r>
                               <w:r>
                                 <w:rPr>
                                   <w:b/>
@@ -1737,23 +1731,13 @@
                                 </w:rPr>
                                 <w:t xml:space="preserve">-- </w:t>
                               </w:r>
-                              <w:proofErr w:type="gramStart"/>
-                              <w:r>
-                                <w:rPr>
-                                  <w:b/>
-                                  <w:bCs/>
-                                  <w:color w:val="2F5496" w:themeColor="accent1" w:themeShade="BF"/>
-                                </w:rPr>
-                                <w:t>datasets(</w:t>
-                              </w:r>
-                              <w:proofErr w:type="gramEnd"/>
-                              <w:r>
-                                <w:rPr>
-                                  <w:b/>
-                                  <w:bCs/>
-                                  <w:color w:val="2F5496" w:themeColor="accent1" w:themeShade="BF"/>
-                                </w:rPr>
-                                <w:t xml:space="preserve">EX: </w:t>
+                              <w:r>
+                                <w:rPr>
+                                  <w:b/>
+                                  <w:bCs/>
+                                  <w:color w:val="2F5496" w:themeColor="accent1" w:themeShade="BF"/>
+                                </w:rPr>
+                                <w:t xml:space="preserve">datasets(EX: </w:t>
                               </w:r>
                               <w:r>
                                 <w:rPr>
@@ -1998,7 +1982,6 @@
                               <w:pPr>
                                 <w:ind w:firstLineChars="200" w:firstLine="480"/>
                                 <w:rPr>
-                                  <w:rFonts w:hint="eastAsia"/>
                                   <w:b/>
                                   <w:bCs/>
                                   <w:color w:val="000000" w:themeColor="text1"/>
@@ -2273,7 +2256,6 @@
                               <w:pPr>
                                 <w:ind w:firstLineChars="200" w:firstLine="480"/>
                                 <w:rPr>
-                                  <w:rFonts w:hint="eastAsia"/>
                                   <w:b/>
                                   <w:bCs/>
                                   <w:color w:val="538135" w:themeColor="accent6" w:themeShade="BF"/>
@@ -2506,15 +2488,7 @@
                                   <w:bCs/>
                                   <w:color w:val="C00000"/>
                                 </w:rPr>
-                                <w:t>-- *.</w:t>
-                              </w:r>
-                              <w:r>
-                                <w:rPr>
-                                  <w:b/>
-                                  <w:bCs/>
-                                  <w:color w:val="C00000"/>
-                                </w:rPr>
-                                <w:t>txt</w:t>
+                                <w:t>-- *.txt</w:t>
                               </w:r>
                             </w:p>
                             <w:p>
@@ -2582,22 +2556,13 @@
                                   <w:bCs/>
                                   <w:color w:val="C00000"/>
                                 </w:rPr>
-                                <w:t>-- *.</w:t>
-                              </w:r>
-                              <w:r>
-                                <w:rPr>
-                                  <w:b/>
-                                  <w:bCs/>
-                                  <w:color w:val="C00000"/>
-                                </w:rPr>
-                                <w:t>txt</w:t>
+                                <w:t>-- *.txt</w:t>
                               </w:r>
                             </w:p>
                             <w:p>
                               <w:pPr>
                                 <w:ind w:firstLineChars="200" w:firstLine="480"/>
                                 <w:rPr>
-                                  <w:rFonts w:hint="eastAsia"/>
                                   <w:b/>
                                   <w:bCs/>
                                   <w:color w:val="538135" w:themeColor="accent6" w:themeShade="BF"/>
@@ -2870,7 +2835,6 @@
                               <w:pPr>
                                 <w:ind w:firstLineChars="200" w:firstLine="480"/>
                                 <w:rPr>
-                                  <w:rFonts w:hint="eastAsia"/>
                                   <w:b/>
                                   <w:bCs/>
                                   <w:color w:val="538135" w:themeColor="accent6" w:themeShade="BF"/>
@@ -3200,22 +3164,13 @@
                                   <w:bCs/>
                                   <w:color w:val="2F5496" w:themeColor="accent1" w:themeShade="BF"/>
                                 </w:rPr>
-                                <w:t>train</w:t>
-                              </w:r>
-                              <w:r>
-                                <w:rPr>
-                                  <w:b/>
-                                  <w:bCs/>
-                                  <w:color w:val="2F5496" w:themeColor="accent1" w:themeShade="BF"/>
-                                </w:rPr>
-                                <w:t>.py</w:t>
+                                <w:t>train.py</w:t>
                               </w:r>
                             </w:p>
                             <w:p>
                               <w:pPr>
                                 <w:ind w:firstLineChars="200" w:firstLine="480"/>
                                 <w:rPr>
-                                  <w:rFonts w:hint="eastAsia"/>
                                   <w:b/>
                                   <w:bCs/>
                                   <w:color w:val="BF8F00" w:themeColor="accent4" w:themeShade="BF"/>
@@ -3235,15 +3190,7 @@
                                   <w:bCs/>
                                   <w:color w:val="2F5496" w:themeColor="accent1" w:themeShade="BF"/>
                                 </w:rPr>
-                                <w:t>test</w:t>
-                              </w:r>
-                              <w:r>
-                                <w:rPr>
-                                  <w:b/>
-                                  <w:bCs/>
-                                  <w:color w:val="2F5496" w:themeColor="accent1" w:themeShade="BF"/>
-                                </w:rPr>
-                                <w:t>.py</w:t>
+                                <w:t>test.py</w:t>
                               </w:r>
                             </w:p>
                           </w:txbxContent>
@@ -3263,7 +3210,26 @@
           </mc:Choice>
           <mc:Fallback>
             <w:pict>
-              <v:group w14:anchorId="496C630A" id="畫布 3" o:spid="_x0000_s1026" editas="canvas" style="width:6in;height:674.8pt;mso-position-horizontal-relative:char;mso-position-vertical-relative:line" coordsize="54864,85693" o:gfxdata="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">
+              <v:group w14:anchorId="496C630A" id="畫布 3" o:spid="_x0000_s1026" editas="canvas" style="width:6in;height:674.8pt;mso-position-horizontal-relative:char;mso-position-vertical-relative:line" coordsize="54864,85693" o:gfxdata="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">
+                <v:shapetype id="_x0000_t75" coordsize="21600,21600" o:spt="75" o:preferrelative="t" path="m@4@5l@4@11@9@11@9@5xe" filled="f" stroked="f">
+                  <v:stroke joinstyle="miter"/>
+                  <v:formulas>
+                    <v:f eqn="if lineDrawn pixelLineWidth 0"/>
+                    <v:f eqn="sum @0 1 0"/>
+                    <v:f eqn="sum 0 0 @1"/>
+                    <v:f eqn="prod @2 1 2"/>
+                    <v:f eqn="prod @3 21600 pixelWidth"/>
+                    <v:f eqn="prod @3 21600 pixelHeight"/>
+                    <v:f eqn="sum @0 0 1"/>
+                    <v:f eqn="prod @6 1 2"/>
+                    <v:f eqn="prod @7 21600 pixelWidth"/>
+                    <v:f eqn="sum @8 21600 0"/>
+                    <v:f eqn="prod @7 21600 pixelHeight"/>
+                    <v:f eqn="sum @10 21600 0"/>
+                  </v:formulas>
+                  <v:path o:extrusionok="f" gradientshapeok="t" o:connecttype="rect"/>
+                  <o:lock v:ext="edit" aspectratio="t"/>
+                </v:shapetype>
                 <v:shape id="_x0000_s1027" type="#_x0000_t75" style="position:absolute;width:54864;height:85693;visibility:visible;mso-wrap-style:square" filled="t">
                   <v:fill o:detectmouseclick="t"/>
                   <v:path o:connecttype="none"/>
@@ -3519,7 +3485,6 @@
                           </w:rPr>
                           <w:t xml:space="preserve">|-- </w:t>
                         </w:r>
-                        <w:proofErr w:type="gramStart"/>
                         <w:r>
                           <w:rPr>
                             <w:b/>
@@ -3552,7 +3517,6 @@
                           </w:rPr>
                           <w:t>aml</w:t>
                         </w:r>
-                        <w:proofErr w:type="gramEnd"/>
                       </w:p>
                       <w:p>
                         <w:pPr>
@@ -3672,18 +3636,8 @@
                             <w:bCs/>
                             <w:color w:val="BF8F00" w:themeColor="accent4" w:themeShade="BF"/>
                           </w:rPr>
-                          <w:t xml:space="preserve"> </w:t>
-                        </w:r>
-                        <w:proofErr w:type="gramStart"/>
-                        <w:r>
-                          <w:rPr>
-                            <w:b/>
-                            <w:bCs/>
-                            <w:color w:val="BF8F00" w:themeColor="accent4" w:themeShade="BF"/>
-                          </w:rPr>
-                          <w:t>hyp.scratch</w:t>
-                        </w:r>
-                        <w:proofErr w:type="gramEnd"/>
+                          <w:t xml:space="preserve"> hyp.scratch</w:t>
+                        </w:r>
                         <w:r>
                           <w:rPr>
                             <w:b/>
@@ -3770,23 +3724,13 @@
                           </w:rPr>
                           <w:t xml:space="preserve">-- </w:t>
                         </w:r>
-                        <w:proofErr w:type="gramStart"/>
-                        <w:r>
-                          <w:rPr>
-                            <w:b/>
-                            <w:bCs/>
-                            <w:color w:val="2F5496" w:themeColor="accent1" w:themeShade="BF"/>
-                          </w:rPr>
-                          <w:t>datasets(</w:t>
-                        </w:r>
-                        <w:proofErr w:type="gramEnd"/>
-                        <w:r>
-                          <w:rPr>
-                            <w:b/>
-                            <w:bCs/>
-                            <w:color w:val="2F5496" w:themeColor="accent1" w:themeShade="BF"/>
-                          </w:rPr>
-                          <w:t xml:space="preserve">EX: </w:t>
+                        <w:r>
+                          <w:rPr>
+                            <w:b/>
+                            <w:bCs/>
+                            <w:color w:val="2F5496" w:themeColor="accent1" w:themeShade="BF"/>
+                          </w:rPr>
+                          <w:t xml:space="preserve">datasets(EX: </w:t>
                         </w:r>
                         <w:r>
                           <w:rPr>
@@ -4031,7 +3975,6 @@
                         <w:pPr>
                           <w:ind w:firstLineChars="200" w:firstLine="480"/>
                           <w:rPr>
-                            <w:rFonts w:hint="eastAsia"/>
                             <w:b/>
                             <w:bCs/>
                             <w:color w:val="000000" w:themeColor="text1"/>
@@ -4306,7 +4249,6 @@
                         <w:pPr>
                           <w:ind w:firstLineChars="200" w:firstLine="480"/>
                           <w:rPr>
-                            <w:rFonts w:hint="eastAsia"/>
                             <w:b/>
                             <w:bCs/>
                             <w:color w:val="538135" w:themeColor="accent6" w:themeShade="BF"/>
@@ -4539,15 +4481,7 @@
                             <w:bCs/>
                             <w:color w:val="C00000"/>
                           </w:rPr>
-                          <w:t>-- *.</w:t>
-                        </w:r>
-                        <w:r>
-                          <w:rPr>
-                            <w:b/>
-                            <w:bCs/>
-                            <w:color w:val="C00000"/>
-                          </w:rPr>
-                          <w:t>txt</w:t>
+                          <w:t>-- *.txt</w:t>
                         </w:r>
                       </w:p>
                       <w:p>
@@ -4615,22 +4549,13 @@
                             <w:bCs/>
                             <w:color w:val="C00000"/>
                           </w:rPr>
-                          <w:t>-- *.</w:t>
-                        </w:r>
-                        <w:r>
-                          <w:rPr>
-                            <w:b/>
-                            <w:bCs/>
-                            <w:color w:val="C00000"/>
-                          </w:rPr>
-                          <w:t>txt</w:t>
+                          <w:t>-- *.txt</w:t>
                         </w:r>
                       </w:p>
                       <w:p>
                         <w:pPr>
                           <w:ind w:firstLineChars="200" w:firstLine="480"/>
                           <w:rPr>
-                            <w:rFonts w:hint="eastAsia"/>
                             <w:b/>
                             <w:bCs/>
                             <w:color w:val="538135" w:themeColor="accent6" w:themeShade="BF"/>
@@ -4903,7 +4828,6 @@
                         <w:pPr>
                           <w:ind w:firstLineChars="200" w:firstLine="480"/>
                           <w:rPr>
-                            <w:rFonts w:hint="eastAsia"/>
                             <w:b/>
                             <w:bCs/>
                             <w:color w:val="538135" w:themeColor="accent6" w:themeShade="BF"/>
@@ -5233,22 +5157,13 @@
                             <w:bCs/>
                             <w:color w:val="2F5496" w:themeColor="accent1" w:themeShade="BF"/>
                           </w:rPr>
-                          <w:t>train</w:t>
-                        </w:r>
-                        <w:r>
-                          <w:rPr>
-                            <w:b/>
-                            <w:bCs/>
-                            <w:color w:val="2F5496" w:themeColor="accent1" w:themeShade="BF"/>
-                          </w:rPr>
-                          <w:t>.py</w:t>
+                          <w:t>train.py</w:t>
                         </w:r>
                       </w:p>
                       <w:p>
                         <w:pPr>
                           <w:ind w:firstLineChars="200" w:firstLine="480"/>
                           <w:rPr>
-                            <w:rFonts w:hint="eastAsia"/>
                             <w:b/>
                             <w:bCs/>
                             <w:color w:val="BF8F00" w:themeColor="accent4" w:themeShade="BF"/>
@@ -5268,15 +5183,7 @@
                             <w:bCs/>
                             <w:color w:val="2F5496" w:themeColor="accent1" w:themeShade="BF"/>
                           </w:rPr>
-                          <w:t>test</w:t>
-                        </w:r>
-                        <w:r>
-                          <w:rPr>
-                            <w:b/>
-                            <w:bCs/>
-                            <w:color w:val="2F5496" w:themeColor="accent1" w:themeShade="BF"/>
-                          </w:rPr>
-                          <w:t>.py</w:t>
+                          <w:t>test.py</w:t>
                         </w:r>
                       </w:p>
                     </w:txbxContent>
@@ -5299,6 +5206,7 @@
         <w:ind w:leftChars="0"/>
       </w:pPr>
       <w:r>
+        <w:lastRenderedPageBreak/>
         <w:t>Command for detect</w:t>
       </w:r>
     </w:p>
@@ -5307,7 +5215,6 @@
         <w:pStyle w:val="a3"/>
         <w:ind w:leftChars="0" w:left="360"/>
         <w:rPr>
-          <w:rFonts w:hint="eastAsia"/>
           <w:b/>
           <w:bCs/>
         </w:rPr>
@@ -5319,7 +5226,70 @@
           <w:noProof/>
           <w:color w:val="FF0000"/>
         </w:rPr>
-        <w:t>python detect.py --weights ./epoch_2099.pt --conf 0.3 --source ./test_pitaya_00.jpg</w:t>
+        <w:t>python detect.py --weights .</w:t>
+      </w:r>
+      <w:r>
+        <w:rPr>
+          <w:b/>
+          <w:bCs/>
+          <w:noProof/>
+          <w:color w:val="FF0000"/>
+        </w:rPr>
+        <w:t>/</w:t>
+      </w:r>
+      <w:r>
+        <w:rPr>
+          <w:b/>
+          <w:bCs/>
+          <w:noProof/>
+          <w:color w:val="FF0000"/>
+        </w:rPr>
+        <w:t>runs/train/yolov7/weights</w:t>
+      </w:r>
+      <w:r>
+        <w:rPr>
+          <w:b/>
+          <w:bCs/>
+          <w:noProof/>
+          <w:color w:val="FF0000"/>
+        </w:rPr>
+        <w:t>/</w:t>
+      </w:r>
+      <w:r>
+        <w:rPr>
+          <w:b/>
+          <w:bCs/>
+          <w:noProof/>
+          <w:color w:val="FF0000"/>
+        </w:rPr>
+        <w:t>best</w:t>
+      </w:r>
+      <w:r>
+        <w:rPr>
+          <w:b/>
+          <w:bCs/>
+          <w:noProof/>
+          <w:color w:val="FF0000"/>
+        </w:rPr>
+        <w:t>.pt --conf 0.3 --source .</w:t>
+      </w:r>
+      <w:r>
+        <w:rPr>
+          <w:b/>
+          <w:bCs/>
+          <w:noProof/>
+          <w:color w:val="FF0000"/>
+        </w:rPr>
+        <w:t>/test</w:t>
+      </w:r>
+      <w:r>
+        <w:rPr>
+          <w:b/>
+          <w:bCs/>
+          <w:noProof/>
+          <w:color w:val="FF0000"/>
+        </w:rPr>
+        <w:t>/test_pitaya_00.jpg</w:t>
       </w:r>
     </w:p>
     <w:p>
@@ -5340,13 +5310,25 @@
         <w:pStyle w:val="a3"/>
         <w:ind w:leftChars="0" w:left="360"/>
         <w:rPr>
-          <w:rFonts w:cstheme="minorHAnsi"/>
-          <w:b/>
-          <w:bCs/>
-          <w:szCs w:val="24"/>
+          <w:rFonts w:hint="eastAsia"/>
         </w:rPr>
       </w:pPr>
       <w:r>
+        <w:t>For batch size 8</w:t>
+      </w:r>
+    </w:p>
+    <w:p>
+      <w:pPr>
+        <w:pStyle w:val="a3"/>
+        <w:ind w:leftChars="0" w:left="360"/>
+        <w:rPr>
+          <w:rFonts w:cstheme="minorHAnsi"/>
+          <w:b/>
+          <w:bCs/>
+          <w:szCs w:val="24"/>
+        </w:rPr>
+      </w:pPr>
+      <w:r>
         <w:rPr>
           <w:rFonts w:cstheme="minorHAnsi"/>
           <w:b/>
@@ -5375,7 +5357,7 @@
           <w:color w:val="FF0000"/>
           <w:szCs w:val="24"/>
         </w:rPr>
-        <w:t xml:space="preserve"> --data data/fruits.yaml --</w:t>
+        <w:t xml:space="preserve"> --data data/</w:t>
       </w:r>
       <w:proofErr w:type="spellStart"/>
       <w:r>
@@ -5386,6 +5368,28 @@
           <w:color w:val="FF0000"/>
           <w:szCs w:val="24"/>
         </w:rPr>
+        <w:t>fruits.yaml</w:t>
+      </w:r>
+      <w:proofErr w:type="spellEnd"/>
+      <w:r>
+        <w:rPr>
+          <w:rFonts w:cstheme="minorHAnsi"/>
+          <w:b/>
+          <w:bCs/>
+          <w:color w:val="FF0000"/>
+          <w:szCs w:val="24"/>
+        </w:rPr>
+        <w:t xml:space="preserve"> --</w:t>
+      </w:r>
+      <w:proofErr w:type="spellStart"/>
+      <w:r>
+        <w:rPr>
+          <w:rFonts w:cstheme="minorHAnsi"/>
+          <w:b/>
+          <w:bCs/>
+          <w:color w:val="FF0000"/>
+          <w:szCs w:val="24"/>
+        </w:rPr>
         <w:t>img</w:t>
       </w:r>
       <w:proofErr w:type="spellEnd"/>
@@ -5397,7 +5401,73 @@
           <w:color w:val="FF0000"/>
           <w:szCs w:val="24"/>
         </w:rPr>
-        <w:t xml:space="preserve"> 640 640 --cfg cfg/training/fruits.yaml </w:t>
+        <w:t xml:space="preserve"> 640 640 --</w:t>
+      </w:r>
+      <w:proofErr w:type="spellStart"/>
+      <w:r>
+        <w:rPr>
+          <w:rFonts w:cstheme="minorHAnsi"/>
+          <w:b/>
+          <w:bCs/>
+          <w:color w:val="FF0000"/>
+          <w:szCs w:val="24"/>
+        </w:rPr>
+        <w:t>cfg</w:t>
+      </w:r>
+      <w:proofErr w:type="spellEnd"/>
+      <w:r>
+        <w:rPr>
+          <w:rFonts w:cstheme="minorHAnsi"/>
+          <w:b/>
+          <w:bCs/>
+          <w:color w:val="FF0000"/>
+          <w:szCs w:val="24"/>
+        </w:rPr>
+        <w:t xml:space="preserve"> </w:t>
+      </w:r>
+      <w:proofErr w:type="spellStart"/>
+      <w:r>
+        <w:rPr>
+          <w:rFonts w:cstheme="minorHAnsi"/>
+          <w:b/>
+          <w:bCs/>
+          <w:color w:val="FF0000"/>
+          <w:szCs w:val="24"/>
+        </w:rPr>
+        <w:t>cfg</w:t>
+      </w:r>
+      <w:proofErr w:type="spellEnd"/>
+      <w:r>
+        <w:rPr>
+          <w:rFonts w:cstheme="minorHAnsi"/>
+          <w:b/>
+          <w:bCs/>
+          <w:color w:val="FF0000"/>
+          <w:szCs w:val="24"/>
+        </w:rPr>
+        <w:t>/training/</w:t>
+      </w:r>
+      <w:proofErr w:type="spellStart"/>
+      <w:r>
+        <w:rPr>
+          <w:rFonts w:cstheme="minorHAnsi"/>
+          <w:b/>
+          <w:bCs/>
+          <w:color w:val="FF0000"/>
+          <w:szCs w:val="24"/>
+        </w:rPr>
+        <w:t>fruits.yaml</w:t>
+      </w:r>
+      <w:proofErr w:type="spellEnd"/>
+      <w:r>
+        <w:rPr>
+          <w:rFonts w:cstheme="minorHAnsi"/>
+          <w:b/>
+          <w:bCs/>
+          <w:color w:val="FF0000"/>
+          <w:szCs w:val="24"/>
+        </w:rPr>
+        <w:t xml:space="preserve"> </w:t>
       </w:r>
       <w:r>
         <w:rPr>
@@ -5452,6 +5522,1023 @@
           <w:bdr w:val="none" w:sz="0" w:space="0" w:color="auto" w:frame="1"/>
         </w:rPr>
         <w:t>--epochs 3000</w:t>
+      </w:r>
+    </w:p>
+    <w:p>
+      <w:pPr>
+        <w:pStyle w:val="a3"/>
+        <w:ind w:leftChars="0" w:left="360"/>
+      </w:pPr>
+    </w:p>
+    <w:p>
+      <w:pPr>
+        <w:pStyle w:val="a3"/>
+        <w:ind w:leftChars="0" w:left="360"/>
+        <w:rPr>
+          <w:rFonts w:hint="eastAsia"/>
+        </w:rPr>
+      </w:pPr>
+      <w:r>
+        <w:t>For batch size 4</w:t>
+      </w:r>
+    </w:p>
+    <w:p>
+      <w:pPr>
+        <w:pStyle w:val="a3"/>
+        <w:ind w:leftChars="0" w:left="360"/>
+        <w:rPr>
+          <w:rFonts w:cstheme="minorHAnsi"/>
+          <w:b/>
+          <w:bCs/>
+          <w:szCs w:val="24"/>
+        </w:rPr>
+      </w:pPr>
+      <w:r>
+        <w:rPr>
+          <w:rFonts w:cstheme="minorHAnsi"/>
+          <w:b/>
+          <w:bCs/>
+          <w:color w:val="FF0000"/>
+          <w:szCs w:val="24"/>
+        </w:rPr>
+        <w:t xml:space="preserve">python train.py --workers 8 --device 0 </w:t>
+      </w:r>
+      <w:r>
+        <w:rPr>
+          <w:rFonts w:cstheme="minorHAnsi"/>
+          <w:b/>
+          <w:bCs/>
+          <w:color w:val="FF0000"/>
+          <w:szCs w:val="24"/>
+          <w:bdr w:val="none" w:sz="0" w:space="0" w:color="auto" w:frame="1"/>
+        </w:rPr>
+        <w:t xml:space="preserve">--batch-size </w:t>
+      </w:r>
+      <w:r>
+        <w:rPr>
+          <w:rFonts w:cstheme="minorHAnsi"/>
+          <w:b/>
+          <w:bCs/>
+          <w:color w:val="FF0000"/>
+          <w:szCs w:val="24"/>
+          <w:bdr w:val="none" w:sz="0" w:space="0" w:color="auto" w:frame="1"/>
+        </w:rPr>
+        <w:t>4</w:t>
+      </w:r>
+      <w:r>
+        <w:rPr>
+          <w:rFonts w:cstheme="minorHAnsi"/>
+          <w:b/>
+          <w:bCs/>
+          <w:color w:val="FF0000"/>
+          <w:szCs w:val="24"/>
+        </w:rPr>
+        <w:t xml:space="preserve"> --data data/</w:t>
+      </w:r>
+      <w:proofErr w:type="spellStart"/>
+      <w:r>
+        <w:rPr>
+          <w:rFonts w:cstheme="minorHAnsi"/>
+          <w:b/>
+          <w:bCs/>
+          <w:color w:val="FF0000"/>
+          <w:szCs w:val="24"/>
+        </w:rPr>
+        <w:t>fruits.yaml</w:t>
+      </w:r>
+      <w:proofErr w:type="spellEnd"/>
+      <w:r>
+        <w:rPr>
+          <w:rFonts w:cstheme="minorHAnsi"/>
+          <w:b/>
+          <w:bCs/>
+          <w:color w:val="FF0000"/>
+          <w:szCs w:val="24"/>
+        </w:rPr>
+        <w:t xml:space="preserve"> --</w:t>
+      </w:r>
+      <w:proofErr w:type="spellStart"/>
+      <w:r>
+        <w:rPr>
+          <w:rFonts w:cstheme="minorHAnsi"/>
+          <w:b/>
+          <w:bCs/>
+          <w:color w:val="FF0000"/>
+          <w:szCs w:val="24"/>
+        </w:rPr>
+        <w:t>img</w:t>
+      </w:r>
+      <w:proofErr w:type="spellEnd"/>
+      <w:r>
+        <w:rPr>
+          <w:rFonts w:cstheme="minorHAnsi"/>
+          <w:b/>
+          <w:bCs/>
+          <w:color w:val="FF0000"/>
+          <w:szCs w:val="24"/>
+        </w:rPr>
+        <w:t xml:space="preserve"> 640 640 --</w:t>
+      </w:r>
+      <w:proofErr w:type="spellStart"/>
+      <w:r>
+        <w:rPr>
+          <w:rFonts w:cstheme="minorHAnsi"/>
+          <w:b/>
+          <w:bCs/>
+          <w:color w:val="FF0000"/>
+          <w:szCs w:val="24"/>
+        </w:rPr>
+        <w:t>cfg</w:t>
+      </w:r>
+      <w:proofErr w:type="spellEnd"/>
+      <w:r>
+        <w:rPr>
+          <w:rFonts w:cstheme="minorHAnsi"/>
+          <w:b/>
+          <w:bCs/>
+          <w:color w:val="FF0000"/>
+          <w:szCs w:val="24"/>
+        </w:rPr>
+        <w:t xml:space="preserve"> </w:t>
+      </w:r>
+      <w:proofErr w:type="spellStart"/>
+      <w:r>
+        <w:rPr>
+          <w:rFonts w:cstheme="minorHAnsi"/>
+          <w:b/>
+          <w:bCs/>
+          <w:color w:val="FF0000"/>
+          <w:szCs w:val="24"/>
+        </w:rPr>
+        <w:t>cfg</w:t>
+      </w:r>
+      <w:proofErr w:type="spellEnd"/>
+      <w:r>
+        <w:rPr>
+          <w:rFonts w:cstheme="minorHAnsi"/>
+          <w:b/>
+          <w:bCs/>
+          <w:color w:val="FF0000"/>
+          <w:szCs w:val="24"/>
+        </w:rPr>
+        <w:t>/training/</w:t>
+      </w:r>
+      <w:proofErr w:type="spellStart"/>
+      <w:r>
+        <w:rPr>
+          <w:rFonts w:cstheme="minorHAnsi"/>
+          <w:b/>
+          <w:bCs/>
+          <w:color w:val="FF0000"/>
+          <w:szCs w:val="24"/>
+        </w:rPr>
+        <w:t>fruits.yaml</w:t>
+      </w:r>
+      <w:proofErr w:type="spellEnd"/>
+      <w:r>
+        <w:rPr>
+          <w:rFonts w:cstheme="minorHAnsi"/>
+          <w:b/>
+          <w:bCs/>
+          <w:color w:val="FF0000"/>
+          <w:szCs w:val="24"/>
+        </w:rPr>
+        <w:t xml:space="preserve"> </w:t>
+      </w:r>
+      <w:r>
+        <w:rPr>
+          <w:rFonts w:cstheme="minorHAnsi"/>
+          <w:b/>
+          <w:bCs/>
+          <w:color w:val="FF0000"/>
+          <w:szCs w:val="24"/>
+          <w:bdr w:val="none" w:sz="0" w:space="0" w:color="auto" w:frame="1"/>
+        </w:rPr>
+        <w:t>--weights ''</w:t>
+      </w:r>
+      <w:r>
+        <w:rPr>
+          <w:rFonts w:cstheme="minorHAnsi"/>
+          <w:b/>
+          <w:bCs/>
+          <w:color w:val="FF0000"/>
+          <w:szCs w:val="24"/>
+        </w:rPr>
+        <w:t xml:space="preserve"> --name yolov7 --</w:t>
+      </w:r>
+      <w:proofErr w:type="spellStart"/>
+      <w:r>
+        <w:rPr>
+          <w:rFonts w:cstheme="minorHAnsi"/>
+          <w:b/>
+          <w:bCs/>
+          <w:color w:val="FF0000"/>
+          <w:szCs w:val="24"/>
+        </w:rPr>
+        <w:t>hyp</w:t>
+      </w:r>
+      <w:proofErr w:type="spellEnd"/>
+      <w:r>
+        <w:rPr>
+          <w:rFonts w:cstheme="minorHAnsi"/>
+          <w:b/>
+          <w:bCs/>
+          <w:color w:val="FF0000"/>
+          <w:szCs w:val="24"/>
+        </w:rPr>
+        <w:t xml:space="preserve"> data/hyp.scratch.p5.yaml </w:t>
+      </w:r>
+      <w:r>
+        <w:rPr>
+          <w:rFonts w:cstheme="minorHAnsi"/>
+          <w:b/>
+          <w:bCs/>
+          <w:color w:val="FF0000"/>
+          <w:szCs w:val="24"/>
+          <w:bdr w:val="none" w:sz="0" w:space="0" w:color="auto" w:frame="1"/>
+        </w:rPr>
+        <w:t>--epochs 3000</w:t>
+      </w:r>
+    </w:p>
+    <w:p>
+      <w:pPr>
+        <w:pStyle w:val="a3"/>
+        <w:ind w:leftChars="0" w:left="360"/>
+      </w:pPr>
+    </w:p>
+    <w:p>
+      <w:pPr>
+        <w:pStyle w:val="a3"/>
+        <w:ind w:leftChars="0" w:left="360"/>
+        <w:rPr>
+          <w:rFonts w:hint="eastAsia"/>
+        </w:rPr>
+      </w:pPr>
+      <w:r>
+        <w:t xml:space="preserve">For batch size </w:t>
+      </w:r>
+      <w:r>
+        <w:t>2</w:t>
+      </w:r>
+    </w:p>
+    <w:p>
+      <w:pPr>
+        <w:pStyle w:val="a3"/>
+        <w:ind w:leftChars="0" w:left="360"/>
+        <w:rPr>
+          <w:rFonts w:cstheme="minorHAnsi"/>
+          <w:b/>
+          <w:bCs/>
+          <w:szCs w:val="24"/>
+        </w:rPr>
+      </w:pPr>
+      <w:r>
+        <w:rPr>
+          <w:rFonts w:cstheme="minorHAnsi"/>
+          <w:b/>
+          <w:bCs/>
+          <w:color w:val="FF0000"/>
+          <w:szCs w:val="24"/>
+        </w:rPr>
+        <w:t xml:space="preserve">python train.py --workers 8 --device 0 </w:t>
+      </w:r>
+      <w:r>
+        <w:rPr>
+          <w:rFonts w:cstheme="minorHAnsi"/>
+          <w:b/>
+          <w:bCs/>
+          <w:color w:val="FF0000"/>
+          <w:szCs w:val="24"/>
+          <w:bdr w:val="none" w:sz="0" w:space="0" w:color="auto" w:frame="1"/>
+        </w:rPr>
+        <w:t xml:space="preserve">--batch-size </w:t>
+      </w:r>
+      <w:r>
+        <w:rPr>
+          <w:rFonts w:cstheme="minorHAnsi"/>
+          <w:b/>
+          <w:bCs/>
+          <w:color w:val="FF0000"/>
+          <w:szCs w:val="24"/>
+          <w:bdr w:val="none" w:sz="0" w:space="0" w:color="auto" w:frame="1"/>
+        </w:rPr>
+        <w:t>2</w:t>
+      </w:r>
+      <w:r>
+        <w:rPr>
+          <w:rFonts w:cstheme="minorHAnsi"/>
+          <w:b/>
+          <w:bCs/>
+          <w:color w:val="FF0000"/>
+          <w:szCs w:val="24"/>
+        </w:rPr>
+        <w:t xml:space="preserve"> --data data/</w:t>
+      </w:r>
+      <w:proofErr w:type="spellStart"/>
+      <w:r>
+        <w:rPr>
+          <w:rFonts w:cstheme="minorHAnsi"/>
+          <w:b/>
+          <w:bCs/>
+          <w:color w:val="FF0000"/>
+          <w:szCs w:val="24"/>
+        </w:rPr>
+        <w:t>fruits.yaml</w:t>
+      </w:r>
+      <w:proofErr w:type="spellEnd"/>
+      <w:r>
+        <w:rPr>
+          <w:rFonts w:cstheme="minorHAnsi"/>
+          <w:b/>
+          <w:bCs/>
+          <w:color w:val="FF0000"/>
+          <w:szCs w:val="24"/>
+        </w:rPr>
+        <w:t xml:space="preserve"> --</w:t>
+      </w:r>
+      <w:proofErr w:type="spellStart"/>
+      <w:r>
+        <w:rPr>
+          <w:rFonts w:cstheme="minorHAnsi"/>
+          <w:b/>
+          <w:bCs/>
+          <w:color w:val="FF0000"/>
+          <w:szCs w:val="24"/>
+        </w:rPr>
+        <w:t>img</w:t>
+      </w:r>
+      <w:proofErr w:type="spellEnd"/>
+      <w:r>
+        <w:rPr>
+          <w:rFonts w:cstheme="minorHAnsi"/>
+          <w:b/>
+          <w:bCs/>
+          <w:color w:val="FF0000"/>
+          <w:szCs w:val="24"/>
+        </w:rPr>
+        <w:t xml:space="preserve"> 640 640 --</w:t>
+      </w:r>
+      <w:proofErr w:type="spellStart"/>
+      <w:r>
+        <w:rPr>
+          <w:rFonts w:cstheme="minorHAnsi"/>
+          <w:b/>
+          <w:bCs/>
+          <w:color w:val="FF0000"/>
+          <w:szCs w:val="24"/>
+        </w:rPr>
+        <w:t>cfg</w:t>
+      </w:r>
+      <w:proofErr w:type="spellEnd"/>
+      <w:r>
+        <w:rPr>
+          <w:rFonts w:cstheme="minorHAnsi"/>
+          <w:b/>
+          <w:bCs/>
+          <w:color w:val="FF0000"/>
+          <w:szCs w:val="24"/>
+        </w:rPr>
+        <w:t xml:space="preserve"> </w:t>
+      </w:r>
+      <w:proofErr w:type="spellStart"/>
+      <w:r>
+        <w:rPr>
+          <w:rFonts w:cstheme="minorHAnsi"/>
+          <w:b/>
+          <w:bCs/>
+          <w:color w:val="FF0000"/>
+          <w:szCs w:val="24"/>
+        </w:rPr>
+        <w:t>cfg</w:t>
+      </w:r>
+      <w:proofErr w:type="spellEnd"/>
+      <w:r>
+        <w:rPr>
+          <w:rFonts w:cstheme="minorHAnsi"/>
+          <w:b/>
+          <w:bCs/>
+          <w:color w:val="FF0000"/>
+          <w:szCs w:val="24"/>
+        </w:rPr>
+        <w:t>/training/</w:t>
+      </w:r>
+      <w:proofErr w:type="spellStart"/>
+      <w:r>
+        <w:rPr>
+          <w:rFonts w:cstheme="minorHAnsi"/>
+          <w:b/>
+          <w:bCs/>
+          <w:color w:val="FF0000"/>
+          <w:szCs w:val="24"/>
+        </w:rPr>
+        <w:t>fruits.yaml</w:t>
+      </w:r>
+      <w:proofErr w:type="spellEnd"/>
+      <w:r>
+        <w:rPr>
+          <w:rFonts w:cstheme="minorHAnsi"/>
+          <w:b/>
+          <w:bCs/>
+          <w:color w:val="FF0000"/>
+          <w:szCs w:val="24"/>
+        </w:rPr>
+        <w:t xml:space="preserve"> </w:t>
+      </w:r>
+      <w:r>
+        <w:rPr>
+          <w:rFonts w:cstheme="minorHAnsi"/>
+          <w:b/>
+          <w:bCs/>
+          <w:color w:val="FF0000"/>
+          <w:szCs w:val="24"/>
+          <w:bdr w:val="none" w:sz="0" w:space="0" w:color="auto" w:frame="1"/>
+        </w:rPr>
+        <w:t>--weights ''</w:t>
+      </w:r>
+      <w:r>
+        <w:rPr>
+          <w:rFonts w:cstheme="minorHAnsi"/>
+          <w:b/>
+          <w:bCs/>
+          <w:color w:val="FF0000"/>
+          <w:szCs w:val="24"/>
+        </w:rPr>
+        <w:t xml:space="preserve"> --name yolov7 --</w:t>
+      </w:r>
+      <w:proofErr w:type="spellStart"/>
+      <w:r>
+        <w:rPr>
+          <w:rFonts w:cstheme="minorHAnsi"/>
+          <w:b/>
+          <w:bCs/>
+          <w:color w:val="FF0000"/>
+          <w:szCs w:val="24"/>
+        </w:rPr>
+        <w:t>hyp</w:t>
+      </w:r>
+      <w:proofErr w:type="spellEnd"/>
+      <w:r>
+        <w:rPr>
+          <w:rFonts w:cstheme="minorHAnsi"/>
+          <w:b/>
+          <w:bCs/>
+          <w:color w:val="FF0000"/>
+          <w:szCs w:val="24"/>
+        </w:rPr>
+        <w:t xml:space="preserve"> data/hyp.scratch.p5.yaml </w:t>
+      </w:r>
+      <w:r>
+        <w:rPr>
+          <w:rFonts w:cstheme="minorHAnsi"/>
+          <w:b/>
+          <w:bCs/>
+          <w:color w:val="FF0000"/>
+          <w:szCs w:val="24"/>
+          <w:bdr w:val="none" w:sz="0" w:space="0" w:color="auto" w:frame="1"/>
+        </w:rPr>
+        <w:t>--epochs 3000</w:t>
+      </w:r>
+    </w:p>
+    <w:p>
+      <w:pPr>
+        <w:pStyle w:val="a3"/>
+        <w:ind w:leftChars="0" w:left="360"/>
+        <w:rPr>
+          <w:rFonts w:hint="eastAsia"/>
+        </w:rPr>
+      </w:pPr>
+    </w:p>
+    <w:p>
+      <w:pPr>
+        <w:pStyle w:val="a3"/>
+        <w:ind w:leftChars="0" w:left="360"/>
+        <w:rPr>
+          <w:rFonts w:hint="eastAsia"/>
+        </w:rPr>
+      </w:pPr>
+      <w:r>
+        <w:t xml:space="preserve">For batch size </w:t>
+      </w:r>
+      <w:r>
+        <w:t>3</w:t>
+      </w:r>
+      <w:r>
+        <w:t>2</w:t>
+      </w:r>
+    </w:p>
+    <w:p>
+      <w:pPr>
+        <w:pStyle w:val="a3"/>
+        <w:ind w:leftChars="0" w:left="360"/>
+        <w:rPr>
+          <w:rFonts w:cstheme="minorHAnsi"/>
+          <w:b/>
+          <w:bCs/>
+          <w:szCs w:val="24"/>
+        </w:rPr>
+      </w:pPr>
+      <w:r>
+        <w:rPr>
+          <w:rFonts w:cstheme="minorHAnsi"/>
+          <w:b/>
+          <w:bCs/>
+          <w:color w:val="FF0000"/>
+          <w:szCs w:val="24"/>
+        </w:rPr>
+        <w:t xml:space="preserve">python train.py --workers 8 --device 0 </w:t>
+      </w:r>
+      <w:r>
+        <w:rPr>
+          <w:rFonts w:cstheme="minorHAnsi"/>
+          <w:b/>
+          <w:bCs/>
+          <w:color w:val="FF0000"/>
+          <w:szCs w:val="24"/>
+          <w:bdr w:val="none" w:sz="0" w:space="0" w:color="auto" w:frame="1"/>
+        </w:rPr>
+        <w:t xml:space="preserve">--batch-size </w:t>
+      </w:r>
+      <w:r>
+        <w:rPr>
+          <w:rFonts w:cstheme="minorHAnsi"/>
+          <w:b/>
+          <w:bCs/>
+          <w:color w:val="FF0000"/>
+          <w:szCs w:val="24"/>
+          <w:bdr w:val="none" w:sz="0" w:space="0" w:color="auto" w:frame="1"/>
+        </w:rPr>
+        <w:t>32</w:t>
+      </w:r>
+      <w:r>
+        <w:rPr>
+          <w:rFonts w:cstheme="minorHAnsi"/>
+          <w:b/>
+          <w:bCs/>
+          <w:color w:val="FF0000"/>
+          <w:szCs w:val="24"/>
+        </w:rPr>
+        <w:t xml:space="preserve"> --data data/</w:t>
+      </w:r>
+      <w:proofErr w:type="spellStart"/>
+      <w:r>
+        <w:rPr>
+          <w:rFonts w:cstheme="minorHAnsi"/>
+          <w:b/>
+          <w:bCs/>
+          <w:color w:val="FF0000"/>
+          <w:szCs w:val="24"/>
+        </w:rPr>
+        <w:t>deterioration_crack</w:t>
+      </w:r>
+      <w:r>
+        <w:rPr>
+          <w:rFonts w:cstheme="minorHAnsi"/>
+          <w:b/>
+          <w:bCs/>
+          <w:color w:val="FF0000"/>
+          <w:szCs w:val="24"/>
+        </w:rPr>
+        <w:t>.yaml</w:t>
+      </w:r>
+      <w:proofErr w:type="spellEnd"/>
+      <w:r>
+        <w:rPr>
+          <w:rFonts w:cstheme="minorHAnsi"/>
+          <w:b/>
+          <w:bCs/>
+          <w:color w:val="FF0000"/>
+          <w:szCs w:val="24"/>
+        </w:rPr>
+        <w:t xml:space="preserve"> --</w:t>
+      </w:r>
+      <w:proofErr w:type="spellStart"/>
+      <w:r>
+        <w:rPr>
+          <w:rFonts w:cstheme="minorHAnsi"/>
+          <w:b/>
+          <w:bCs/>
+          <w:color w:val="FF0000"/>
+          <w:szCs w:val="24"/>
+        </w:rPr>
+        <w:t>img</w:t>
+      </w:r>
+      <w:proofErr w:type="spellEnd"/>
+      <w:r>
+        <w:rPr>
+          <w:rFonts w:cstheme="minorHAnsi"/>
+          <w:b/>
+          <w:bCs/>
+          <w:color w:val="FF0000"/>
+          <w:szCs w:val="24"/>
+        </w:rPr>
+        <w:t xml:space="preserve"> </w:t>
+      </w:r>
+      <w:r>
+        <w:rPr>
+          <w:rFonts w:cstheme="minorHAnsi"/>
+          <w:b/>
+          <w:bCs/>
+          <w:color w:val="FF0000"/>
+          <w:szCs w:val="24"/>
+        </w:rPr>
+        <w:t>416</w:t>
+      </w:r>
+      <w:r>
+        <w:rPr>
+          <w:rFonts w:cstheme="minorHAnsi"/>
+          <w:b/>
+          <w:bCs/>
+          <w:color w:val="FF0000"/>
+          <w:szCs w:val="24"/>
+        </w:rPr>
+        <w:t xml:space="preserve"> </w:t>
+      </w:r>
+      <w:r>
+        <w:rPr>
+          <w:rFonts w:cstheme="minorHAnsi"/>
+          <w:b/>
+          <w:bCs/>
+          <w:color w:val="FF0000"/>
+          <w:szCs w:val="24"/>
+        </w:rPr>
+        <w:t>416</w:t>
+      </w:r>
+      <w:r>
+        <w:rPr>
+          <w:rFonts w:cstheme="minorHAnsi"/>
+          <w:b/>
+          <w:bCs/>
+          <w:color w:val="FF0000"/>
+          <w:szCs w:val="24"/>
+        </w:rPr>
+        <w:t xml:space="preserve"> --</w:t>
+      </w:r>
+      <w:proofErr w:type="spellStart"/>
+      <w:r>
+        <w:rPr>
+          <w:rFonts w:cstheme="minorHAnsi"/>
+          <w:b/>
+          <w:bCs/>
+          <w:color w:val="FF0000"/>
+          <w:szCs w:val="24"/>
+        </w:rPr>
+        <w:t>cfg</w:t>
+      </w:r>
+      <w:proofErr w:type="spellEnd"/>
+      <w:r>
+        <w:rPr>
+          <w:rFonts w:cstheme="minorHAnsi"/>
+          <w:b/>
+          <w:bCs/>
+          <w:color w:val="FF0000"/>
+          <w:szCs w:val="24"/>
+        </w:rPr>
+        <w:t xml:space="preserve"> </w:t>
+      </w:r>
+      <w:proofErr w:type="spellStart"/>
+      <w:r>
+        <w:rPr>
+          <w:rFonts w:cstheme="minorHAnsi"/>
+          <w:b/>
+          <w:bCs/>
+          <w:color w:val="FF0000"/>
+          <w:szCs w:val="24"/>
+        </w:rPr>
+        <w:t>cfg</w:t>
+      </w:r>
+      <w:proofErr w:type="spellEnd"/>
+      <w:r>
+        <w:rPr>
+          <w:rFonts w:cstheme="minorHAnsi"/>
+          <w:b/>
+          <w:bCs/>
+          <w:color w:val="FF0000"/>
+          <w:szCs w:val="24"/>
+        </w:rPr>
+        <w:t>/training/</w:t>
+      </w:r>
+      <w:proofErr w:type="spellStart"/>
+      <w:r>
+        <w:rPr>
+          <w:rFonts w:cstheme="minorHAnsi"/>
+          <w:b/>
+          <w:bCs/>
+          <w:color w:val="FF0000"/>
+          <w:szCs w:val="24"/>
+        </w:rPr>
+        <w:t>deterioration_crack</w:t>
+      </w:r>
+      <w:r>
+        <w:rPr>
+          <w:rFonts w:cstheme="minorHAnsi"/>
+          <w:b/>
+          <w:bCs/>
+          <w:color w:val="FF0000"/>
+          <w:szCs w:val="24"/>
+        </w:rPr>
+        <w:t>.yaml</w:t>
+      </w:r>
+      <w:proofErr w:type="spellEnd"/>
+      <w:r>
+        <w:rPr>
+          <w:rFonts w:cstheme="minorHAnsi"/>
+          <w:b/>
+          <w:bCs/>
+          <w:color w:val="FF0000"/>
+          <w:szCs w:val="24"/>
+        </w:rPr>
+        <w:t xml:space="preserve"> </w:t>
+      </w:r>
+      <w:r>
+        <w:rPr>
+          <w:rFonts w:cstheme="minorHAnsi"/>
+          <w:b/>
+          <w:bCs/>
+          <w:color w:val="FF0000"/>
+          <w:szCs w:val="24"/>
+          <w:bdr w:val="none" w:sz="0" w:space="0" w:color="auto" w:frame="1"/>
+        </w:rPr>
+        <w:t>--weights ''</w:t>
+      </w:r>
+      <w:r>
+        <w:rPr>
+          <w:rFonts w:cstheme="minorHAnsi"/>
+          <w:b/>
+          <w:bCs/>
+          <w:color w:val="FF0000"/>
+          <w:szCs w:val="24"/>
+        </w:rPr>
+        <w:t xml:space="preserve"> --name yolov7 --</w:t>
+      </w:r>
+      <w:proofErr w:type="spellStart"/>
+      <w:r>
+        <w:rPr>
+          <w:rFonts w:cstheme="minorHAnsi"/>
+          <w:b/>
+          <w:bCs/>
+          <w:color w:val="FF0000"/>
+          <w:szCs w:val="24"/>
+        </w:rPr>
+        <w:t>hyp</w:t>
+      </w:r>
+      <w:proofErr w:type="spellEnd"/>
+      <w:r>
+        <w:rPr>
+          <w:rFonts w:cstheme="minorHAnsi"/>
+          <w:b/>
+          <w:bCs/>
+          <w:color w:val="FF0000"/>
+          <w:szCs w:val="24"/>
+        </w:rPr>
+        <w:t xml:space="preserve"> data/hyp.scratch.p5.yaml </w:t>
+      </w:r>
+      <w:r>
+        <w:rPr>
+          <w:rFonts w:cstheme="minorHAnsi"/>
+          <w:b/>
+          <w:bCs/>
+          <w:color w:val="FF0000"/>
+          <w:szCs w:val="24"/>
+          <w:bdr w:val="none" w:sz="0" w:space="0" w:color="auto" w:frame="1"/>
+        </w:rPr>
+        <w:t>--epochs 3</w:t>
+      </w:r>
+      <w:r>
+        <w:rPr>
+          <w:rFonts w:cstheme="minorHAnsi"/>
+          <w:b/>
+          <w:bCs/>
+          <w:color w:val="FF0000"/>
+          <w:szCs w:val="24"/>
+          <w:bdr w:val="none" w:sz="0" w:space="0" w:color="auto" w:frame="1"/>
+        </w:rPr>
+        <w:t>60</w:t>
+      </w:r>
+      <w:r>
+        <w:rPr>
+          <w:rFonts w:cstheme="minorHAnsi"/>
+          <w:b/>
+          <w:bCs/>
+          <w:color w:val="FF0000"/>
+          <w:szCs w:val="24"/>
+          <w:bdr w:val="none" w:sz="0" w:space="0" w:color="auto" w:frame="1"/>
+        </w:rPr>
+        <w:t>00</w:t>
+      </w:r>
+    </w:p>
+    <w:p>
+      <w:pPr>
+        <w:pStyle w:val="a3"/>
+        <w:ind w:leftChars="0" w:left="360"/>
+      </w:pPr>
+    </w:p>
+    <w:p>
+      <w:pPr>
+        <w:pStyle w:val="a3"/>
+        <w:ind w:leftChars="0" w:left="360"/>
+        <w:rPr>
+          <w:rFonts w:hint="eastAsia"/>
+        </w:rPr>
+      </w:pPr>
+    </w:p>
+    <w:p>
+      <w:pPr>
+        <w:pStyle w:val="a3"/>
+        <w:numPr>
+          <w:ilvl w:val="0"/>
+          <w:numId w:val="1"/>
+        </w:numPr>
+        <w:ind w:leftChars="0"/>
+      </w:pPr>
+      <w:r>
+        <w:rPr>
+          <w:rFonts w:hint="eastAsia"/>
+        </w:rPr>
+        <w:t>訓練時用</w:t>
+      </w:r>
+      <w:proofErr w:type="spellStart"/>
+      <w:r>
+        <w:rPr>
+          <w:rFonts w:hint="eastAsia"/>
+        </w:rPr>
+        <w:t>t</w:t>
+      </w:r>
+      <w:r>
+        <w:t>ensorboard</w:t>
+      </w:r>
+      <w:proofErr w:type="spellEnd"/>
+      <w:r>
+        <w:rPr>
+          <w:rFonts w:hint="eastAsia"/>
+        </w:rPr>
+        <w:t>看狀態，指令以及輸入到瀏覽器的網址：</w:t>
+      </w:r>
+    </w:p>
+    <w:p>
+      <w:pPr>
+        <w:pStyle w:val="a3"/>
+        <w:ind w:leftChars="0" w:left="360"/>
+        <w:rPr>
+          <w:rFonts w:cstheme="minorHAnsi"/>
+          <w:b/>
+          <w:bCs/>
+          <w:color w:val="FF0000"/>
+          <w:szCs w:val="24"/>
+        </w:rPr>
+      </w:pPr>
+      <w:proofErr w:type="spellStart"/>
+      <w:r>
+        <w:rPr>
+          <w:rFonts w:cstheme="minorHAnsi"/>
+          <w:b/>
+          <w:bCs/>
+          <w:color w:val="FF0000"/>
+          <w:szCs w:val="24"/>
+        </w:rPr>
+        <w:t>tensorboard</w:t>
+      </w:r>
+      <w:proofErr w:type="spellEnd"/>
+      <w:r>
+        <w:rPr>
+          <w:rFonts w:cstheme="minorHAnsi"/>
+          <w:b/>
+          <w:bCs/>
+          <w:color w:val="FF0000"/>
+          <w:szCs w:val="24"/>
+        </w:rPr>
+        <w:t xml:space="preserve"> --</w:t>
+      </w:r>
+      <w:proofErr w:type="spellStart"/>
+      <w:r>
+        <w:rPr>
+          <w:rFonts w:cstheme="minorHAnsi"/>
+          <w:b/>
+          <w:bCs/>
+          <w:color w:val="FF0000"/>
+          <w:szCs w:val="24"/>
+        </w:rPr>
+        <w:t>logdir</w:t>
+      </w:r>
+      <w:proofErr w:type="spellEnd"/>
+      <w:r>
+        <w:rPr>
+          <w:rFonts w:cstheme="minorHAnsi"/>
+          <w:b/>
+          <w:bCs/>
+          <w:color w:val="FF0000"/>
+          <w:szCs w:val="24"/>
+        </w:rPr>
+        <w:t xml:space="preserve"> runs/train</w:t>
+      </w:r>
+      <w:r>
+        <w:rPr>
+          <w:rFonts w:cstheme="minorHAnsi"/>
+          <w:b/>
+          <w:bCs/>
+          <w:color w:val="FF0000"/>
+          <w:szCs w:val="24"/>
+        </w:rPr>
+        <w:t xml:space="preserve">    -&gt; dos </w:t>
+      </w:r>
+      <w:proofErr w:type="spellStart"/>
+      <w:r>
+        <w:rPr>
+          <w:rFonts w:cstheme="minorHAnsi"/>
+          <w:b/>
+          <w:bCs/>
+          <w:color w:val="FF0000"/>
+          <w:szCs w:val="24"/>
+        </w:rPr>
+        <w:t>cmd</w:t>
+      </w:r>
+      <w:proofErr w:type="spellEnd"/>
+      <w:r>
+        <w:rPr>
+          <w:rFonts w:cstheme="minorHAnsi" w:hint="eastAsia"/>
+          <w:b/>
+          <w:bCs/>
+          <w:color w:val="FF0000"/>
+          <w:szCs w:val="24"/>
+        </w:rPr>
+        <w:t>，要到</w:t>
+      </w:r>
+      <w:r>
+        <w:rPr>
+          <w:rFonts w:cstheme="minorHAnsi" w:hint="eastAsia"/>
+          <w:b/>
+          <w:bCs/>
+          <w:color w:val="FF0000"/>
+          <w:szCs w:val="24"/>
+        </w:rPr>
+        <w:t>YOLOv7</w:t>
+      </w:r>
+      <w:r>
+        <w:rPr>
+          <w:rFonts w:cstheme="minorHAnsi" w:hint="eastAsia"/>
+          <w:b/>
+          <w:bCs/>
+          <w:color w:val="FF0000"/>
+          <w:szCs w:val="24"/>
+        </w:rPr>
+        <w:t>的資料夾位置。</w:t>
+      </w:r>
+    </w:p>
+    <w:p>
+      <w:pPr>
+        <w:pStyle w:val="a3"/>
+        <w:ind w:leftChars="0" w:left="360"/>
+      </w:pPr>
+      <w:hyperlink r:id="rId15" w:history="1">
+        <w:r>
+          <w:rPr>
+            <w:rStyle w:val="a8"/>
+            <w:rFonts w:cstheme="minorHAnsi"/>
+            <w:b/>
+            <w:bCs/>
+            <w:color w:val="FF0000"/>
+            <w:szCs w:val="24"/>
+            <w:shd w:val="clear" w:color="auto" w:fill="FFFFFF"/>
+          </w:rPr>
+          <w:t>http://localhost:6006</w:t>
+        </w:r>
+      </w:hyperlink>
+      <w:r>
+        <w:rPr>
+          <w:rFonts w:cstheme="minorHAnsi"/>
+          <w:b/>
+          <w:bCs/>
+          <w:color w:val="FF0000"/>
+          <w:szCs w:val="24"/>
+          <w:shd w:val="clear" w:color="auto" w:fill="FFFFFF"/>
+        </w:rPr>
+        <w:t xml:space="preserve"> </w:t>
+      </w:r>
+      <w:r>
+        <w:rPr>
+          <w:rFonts w:cstheme="minorHAnsi"/>
+          <w:b/>
+          <w:bCs/>
+          <w:color w:val="FF0000"/>
+          <w:szCs w:val="24"/>
+          <w:shd w:val="clear" w:color="auto" w:fill="FFFFFF"/>
+        </w:rPr>
+        <w:t xml:space="preserve">                    -&gt; chrome</w:t>
+      </w:r>
+    </w:p>
+    <w:p>
+      <w:pPr>
+        <w:pStyle w:val="a3"/>
+        <w:numPr>
+          <w:ilvl w:val="0"/>
+          <w:numId w:val="1"/>
+        </w:numPr>
+        <w:ind w:leftChars="0"/>
+      </w:pPr>
+      <w:r>
+        <w:t>C</w:t>
+      </w:r>
+      <w:r>
+        <w:t>ontinue</w:t>
       </w:r>
     </w:p>
     <w:p>
@@ -5468,23 +6555,6 @@
           <w:numId w:val="1"/>
         </w:numPr>
         <w:ind w:leftChars="0"/>
-      </w:pPr>
-      <w:r>
-        <w:rPr>
-          <w:rFonts w:hint="eastAsia"/>
-        </w:rPr>
-        <w:t>c</w:t>
-      </w:r>
-      <w:r>
-        <w:t>ontinue</w:t>
-      </w:r>
-    </w:p>
-    <w:p>
-      <w:pPr>
-        <w:jc w:val="center"/>
-        <w:rPr>
-          <w:rFonts w:hint="eastAsia"/>
-        </w:rPr>
       </w:pPr>
     </w:p>
     <w:sectPr>
@@ -5635,8 +6705,124 @@
       </w:pPr>
     </w:lvl>
   </w:abstractNum>
+  <w:abstractNum w:abstractNumId="1" w15:restartNumberingAfterBreak="0">
+    <w:nsid w:val="6751546E"/>
+    <w:multiLevelType w:val="hybridMultilevel"/>
+    <w:tmpl w:val="7430C8AE"/>
+    <w:lvl w:ilvl="0" w:tplc="04090001">
+      <w:start w:val="1"/>
+      <w:numFmt w:val="bullet"/>
+      <w:lvlText w:val=""/>
+      <w:lvlJc w:val="left"/>
+      <w:pPr>
+        <w:ind w:left="840" w:hanging="480"/>
+      </w:pPr>
+      <w:rPr>
+        <w:rFonts w:ascii="Wingdings" w:hAnsi="Wingdings" w:hint="default"/>
+      </w:rPr>
+    </w:lvl>
+    <w:lvl w:ilvl="1" w:tplc="04090003" w:tentative="1">
+      <w:start w:val="1"/>
+      <w:numFmt w:val="bullet"/>
+      <w:lvlText w:val=""/>
+      <w:lvlJc w:val="left"/>
+      <w:pPr>
+        <w:ind w:left="1320" w:hanging="480"/>
+      </w:pPr>
+      <w:rPr>
+        <w:rFonts w:ascii="Wingdings" w:hAnsi="Wingdings" w:hint="default"/>
+      </w:rPr>
+    </w:lvl>
+    <w:lvl w:ilvl="2" w:tplc="04090005" w:tentative="1">
+      <w:start w:val="1"/>
+      <w:numFmt w:val="bullet"/>
+      <w:lvlText w:val=""/>
+      <w:lvlJc w:val="left"/>
+      <w:pPr>
+        <w:ind w:left="1800" w:hanging="480"/>
+      </w:pPr>
+      <w:rPr>
+        <w:rFonts w:ascii="Wingdings" w:hAnsi="Wingdings" w:hint="default"/>
+      </w:rPr>
+    </w:lvl>
+    <w:lvl w:ilvl="3" w:tplc="04090001" w:tentative="1">
+      <w:start w:val="1"/>
+      <w:numFmt w:val="bullet"/>
+      <w:lvlText w:val=""/>
+      <w:lvlJc w:val="left"/>
+      <w:pPr>
+        <w:ind w:left="2280" w:hanging="480"/>
+      </w:pPr>
+      <w:rPr>
+        <w:rFonts w:ascii="Wingdings" w:hAnsi="Wingdings" w:hint="default"/>
+      </w:rPr>
+    </w:lvl>
+    <w:lvl w:ilvl="4" w:tplc="04090003" w:tentative="1">
+      <w:start w:val="1"/>
+      <w:numFmt w:val="bullet"/>
+      <w:lvlText w:val=""/>
+      <w:lvlJc w:val="left"/>
+      <w:pPr>
+        <w:ind w:left="2760" w:hanging="480"/>
+      </w:pPr>
+      <w:rPr>
+        <w:rFonts w:ascii="Wingdings" w:hAnsi="Wingdings" w:hint="default"/>
+      </w:rPr>
+    </w:lvl>
+    <w:lvl w:ilvl="5" w:tplc="04090005" w:tentative="1">
+      <w:start w:val="1"/>
+      <w:numFmt w:val="bullet"/>
+      <w:lvlText w:val=""/>
+      <w:lvlJc w:val="left"/>
+      <w:pPr>
+        <w:ind w:left="3240" w:hanging="480"/>
+      </w:pPr>
+      <w:rPr>
+        <w:rFonts w:ascii="Wingdings" w:hAnsi="Wingdings" w:hint="default"/>
+      </w:rPr>
+    </w:lvl>
+    <w:lvl w:ilvl="6" w:tplc="04090001" w:tentative="1">
+      <w:start w:val="1"/>
+      <w:numFmt w:val="bullet"/>
+      <w:lvlText w:val=""/>
+      <w:lvlJc w:val="left"/>
+      <w:pPr>
+        <w:ind w:left="3720" w:hanging="480"/>
+      </w:pPr>
+      <w:rPr>
+        <w:rFonts w:ascii="Wingdings" w:hAnsi="Wingdings" w:hint="default"/>
+      </w:rPr>
+    </w:lvl>
+    <w:lvl w:ilvl="7" w:tplc="04090003" w:tentative="1">
+      <w:start w:val="1"/>
+      <w:numFmt w:val="bullet"/>
+      <w:lvlText w:val=""/>
+      <w:lvlJc w:val="left"/>
+      <w:pPr>
+        <w:ind w:left="4200" w:hanging="480"/>
+      </w:pPr>
+      <w:rPr>
+        <w:rFonts w:ascii="Wingdings" w:hAnsi="Wingdings" w:hint="default"/>
+      </w:rPr>
+    </w:lvl>
+    <w:lvl w:ilvl="8" w:tplc="04090005" w:tentative="1">
+      <w:start w:val="1"/>
+      <w:numFmt w:val="bullet"/>
+      <w:lvlText w:val=""/>
+      <w:lvlJc w:val="left"/>
+      <w:pPr>
+        <w:ind w:left="4680" w:hanging="480"/>
+      </w:pPr>
+      <w:rPr>
+        <w:rFonts w:ascii="Wingdings" w:hAnsi="Wingdings" w:hint="default"/>
+      </w:rPr>
+    </w:lvl>
+  </w:abstractNum>
   <w:num w:numId="1" w16cid:durableId="188417502">
     <w:abstractNumId w:val="0"/>
+  </w:num>
+  <w:num w:numId="2" w16cid:durableId="1245913128">
+    <w:abstractNumId w:val="1"/>
   </w:num>
 </w:numbering>
 </file>

</xml_diff>